<commit_message>
modified:   HISTORY.md 	modified:   app.py 	modified:   benchmark_test.py 	deleted:    img/(1748923225.612077, 16)_fitting.png 	deleted:    img/(1748923225.612077, 16)_orig.png 	deleted:    img/(1748923244.6639225, 34)_fitting.png 	deleted:    img/(1748923244.6639225, 34)_orig.png 	modified:   utils/math_tools.py 	deleted:    "~$\345\267\245\344\275\234\346\233\270.docx" 	modified:   "\345\267\245\344\275\234\346\233\270.docx"
</commit_message>
<xml_diff>
--- a/工作書.docx
+++ b/工作書.docx
@@ -42,19 +42,45 @@
         <w:rPr>
           <w:rFonts w:ascii="Times New Roman" w:eastAsia="標楷體" w:hAnsi="Times New Roman" w:cs="Times New Roman" w:hint="eastAsia"/>
         </w:rPr>
-        <w:t>隨著數位技術的持續進展，手寫圖形與文字的向量化在人工智慧、圖形辨識等領域中扮演關鍵角色。然而，現行方法常受限於解析度與像素誤差，導致轉換精度不足。本研究提出一套基於貝茲曲線的向量化系統，藉由自動曲線分段演算法，有效提升手寫圖形的轉換效率與資料精簡度。本系統採用網頁作為互動介面，使用者可直接繪製手寫圖形，並由伺服器端執行自行開發之線段切割演算法「線段向量與曲率特徵處理（</w:t>
-      </w:r>
+        <w:t>隨著數位技術的持續進展，手寫圖形與文字的向量化在人工智慧、圖形辨識等領域中扮演關鍵角色。然而，現行方法常受限於解析度與像素誤差，導致轉換精度不足。本研究提出一套</w:t>
+      </w:r>
+      <w:proofErr w:type="gramStart"/>
       <w:r>
         <w:rPr>
           <w:rFonts w:ascii="Times New Roman" w:eastAsia="標楷體" w:hAnsi="Times New Roman" w:cs="Times New Roman" w:hint="eastAsia"/>
         </w:rPr>
+        <w:t>基於貝</w:t>
+      </w:r>
+      <w:proofErr w:type="gramEnd"/>
+      <w:r>
+        <w:rPr>
+          <w:rFonts w:ascii="Times New Roman" w:eastAsia="標楷體" w:hAnsi="Times New Roman" w:cs="Times New Roman" w:hint="eastAsia"/>
+        </w:rPr>
+        <w:t>茲曲線的向量化系統，藉由自動曲線分段演算法，有效提升手寫圖形的轉換效率與資料精簡度。本系統採用網頁作為互動介面，使用者可直接繪製手寫圖形，並由伺服器端執行自行開發之線段切割演算法「線段向量與曲率特徵處理（</w:t>
+      </w:r>
+      <w:r>
+        <w:rPr>
+          <w:rFonts w:ascii="Times New Roman" w:eastAsia="標楷體" w:hAnsi="Times New Roman" w:cs="Times New Roman" w:hint="eastAsia"/>
+        </w:rPr>
         <w:t>Segment Vector and Curvature Feature Processing, SVCFP</w:t>
       </w:r>
       <w:r>
         <w:rPr>
           <w:rFonts w:ascii="Times New Roman" w:eastAsia="標楷體" w:hAnsi="Times New Roman" w:cs="Times New Roman" w:hint="eastAsia"/>
         </w:rPr>
-        <w:t>）」，自動萃取節點後，透過最小平方法進行最佳貝茲曲線擬合。實驗結果顯示，該系統不僅有效降低擬合誤差與儲存成本，亦顯著提升轉換準確度，適用於數位手寫輸入、字型設計與手寫辨識等應用場景，為人工智慧與圖形處理技術提供具前瞻性的解決方案。</w:t>
+        <w:t>）」</w:t>
+      </w:r>
+      <w:r>
+        <w:rPr>
+          <w:rFonts w:ascii="Times New Roman" w:eastAsia="標楷體" w:hAnsi="Times New Roman" w:cs="Times New Roman" w:hint="eastAsia"/>
+        </w:rPr>
+        <w:t>，</w:t>
+      </w:r>
+      <w:r>
+        <w:rPr>
+          <w:rFonts w:ascii="Times New Roman" w:eastAsia="標楷體" w:hAnsi="Times New Roman" w:cs="Times New Roman" w:hint="eastAsia"/>
+        </w:rPr>
+        <w:t>自動萃取節點後，透過最小平方法進行最佳貝茲曲線擬合。實驗結果顯示，該系統不僅有效降低擬合誤差與儲存成本，亦顯著提升轉換準確度，適用於數位手寫輸入、字型設計與手寫辨識等應用場景，為人工智慧與圖形處理技術提供具前瞻性的解決方案。</w:t>
       </w:r>
     </w:p>
     <w:p>
@@ -225,7 +251,27 @@
           <w:szCs w:val="32"/>
           <w:lang w:val="en-US"/>
         </w:rPr>
-        <w:t>當我們使用觸控螢幕或數位畫板進行手繪時，筆劃是由離散的像素點組成，這些像素點的排列可能會受到解析度或設備規格的影響，導致筆劃邊緣不夠平滑，或在放大縮小時出現鋸齒狀失真</w:t>
+        <w:t>當我們使用觸控螢幕或數位畫板進行</w:t>
+      </w:r>
+      <w:proofErr w:type="gramStart"/>
+      <w:r>
+        <w:rPr>
+          <w:rFonts w:ascii="Times New Roman" w:eastAsia="標楷體" w:hAnsi="Times New Roman" w:cs="Times New Roman"/>
+          <w:color w:val="000000"/>
+          <w:szCs w:val="32"/>
+          <w:lang w:val="en-US"/>
+        </w:rPr>
+        <w:t>手繪時</w:t>
+      </w:r>
+      <w:proofErr w:type="gramEnd"/>
+      <w:r>
+        <w:rPr>
+          <w:rFonts w:ascii="Times New Roman" w:eastAsia="標楷體" w:hAnsi="Times New Roman" w:cs="Times New Roman"/>
+          <w:color w:val="000000"/>
+          <w:szCs w:val="32"/>
+          <w:lang w:val="en-US"/>
+        </w:rPr>
+        <w:t>，筆劃是由離散的像素點組成，這些像素點的排列可能會受到解析度或設備規格的影響，導致筆劃邊緣不夠平滑，或在放大縮小時出現鋸齒狀失真</w:t>
       </w:r>
       <w:r>
         <w:rPr>
@@ -352,7 +398,25 @@
           <w:szCs w:val="24"/>
           <w:lang w:val="en-US"/>
         </w:rPr>
-        <w:t>）通常透過大量貝茲節點來提高擬合精度，然而這種方法導致資料量急劇增加，使向量圖儲存與運算效率降低。</w:t>
+        <w:t>）通常透過</w:t>
+      </w:r>
+      <w:proofErr w:type="gramStart"/>
+      <w:r>
+        <w:rPr>
+          <w:rFonts w:ascii="Times New Roman" w:eastAsia="標楷體" w:hAnsi="Times New Roman" w:cs="Times New Roman"/>
+          <w:szCs w:val="24"/>
+          <w:lang w:val="en-US"/>
+        </w:rPr>
+        <w:t>大量貝</w:t>
+      </w:r>
+      <w:proofErr w:type="gramEnd"/>
+      <w:r>
+        <w:rPr>
+          <w:rFonts w:ascii="Times New Roman" w:eastAsia="標楷體" w:hAnsi="Times New Roman" w:cs="Times New Roman"/>
+          <w:szCs w:val="24"/>
+          <w:lang w:val="en-US"/>
+        </w:rPr>
+        <w:t>茲節點來提高擬合精度，然而這種方法導致資料量急劇增加，使向量圖儲存與運算效率降低。</w:t>
       </w:r>
     </w:p>
     <w:p>
@@ -400,7 +464,25 @@
           <w:szCs w:val="24"/>
           <w:lang w:val="en-US"/>
         </w:rPr>
-        <w:t>傳統鋼筆工具仰賴使用者手動調整控制點，難以精確擬合手繪筆劃中的細節，尤其在曲率變化劇烈的區域（例如手寫字的筆鋒或書法筆觸）表現更為不足。此外，當圖像結構過於複雜時，向量化處理所需時間顯著增加，降低整體使用效率</w:t>
+        <w:t>傳統鋼筆工具仰賴使用者手動調整控制點，難以精確擬合手繪筆劃中的細節，尤其在曲率變化劇烈的區域（例如手寫字的筆鋒或書法筆觸）表現更為不足。</w:t>
+      </w:r>
+      <w:proofErr w:type="gramStart"/>
+      <w:r>
+        <w:rPr>
+          <w:rFonts w:ascii="Times New Roman" w:eastAsia="標楷體" w:hAnsi="Times New Roman" w:cs="Times New Roman" w:hint="eastAsia"/>
+          <w:szCs w:val="24"/>
+          <w:lang w:val="en-US"/>
+        </w:rPr>
+        <w:t>此外，</w:t>
+      </w:r>
+      <w:proofErr w:type="gramEnd"/>
+      <w:r>
+        <w:rPr>
+          <w:rFonts w:ascii="Times New Roman" w:eastAsia="標楷體" w:hAnsi="Times New Roman" w:cs="Times New Roman" w:hint="eastAsia"/>
+          <w:szCs w:val="24"/>
+          <w:lang w:val="en-US"/>
+        </w:rPr>
+        <w:t>當圖像結構過於複雜時，向量化處理所需時間顯著增加，降低整體使用效率</w:t>
       </w:r>
       <w:r>
         <w:rPr>
@@ -577,6 +659,7 @@
         </w:rPr>
         <w:t>接觸到了貝茲曲線（</w:t>
       </w:r>
+      <w:proofErr w:type="spellStart"/>
       <w:r>
         <w:rPr>
           <w:rFonts w:ascii="Times New Roman" w:eastAsia="標楷體" w:hAnsi="Times New Roman" w:cs="Times New Roman"/>
@@ -584,7 +667,17 @@
           <w:szCs w:val="32"/>
           <w:lang w:val="en-US"/>
         </w:rPr>
-        <w:t>Bézier curve</w:t>
+        <w:t>Bézier</w:t>
+      </w:r>
+      <w:proofErr w:type="spellEnd"/>
+      <w:r>
+        <w:rPr>
+          <w:rFonts w:ascii="Times New Roman" w:eastAsia="標楷體" w:hAnsi="Times New Roman" w:cs="Times New Roman"/>
+          <w:color w:val="000000"/>
+          <w:szCs w:val="32"/>
+          <w:lang w:val="en-US"/>
+        </w:rPr>
+        <w:t xml:space="preserve"> curve</w:t>
       </w:r>
       <w:r>
         <w:rPr>
@@ -1346,7 +1439,23 @@
           <w:rFonts w:ascii="Times New Roman" w:eastAsia="標楷體" w:hAnsi="Times New Roman" w:cs="Times New Roman"/>
           <w:color w:val="000000"/>
         </w:rPr>
-        <w:t>直接使用貝茲曲線來擬合手寫筆劃</w:t>
+        <w:t>直接使用貝茲</w:t>
+      </w:r>
+      <w:proofErr w:type="gramStart"/>
+      <w:r>
+        <w:rPr>
+          <w:rFonts w:ascii="Times New Roman" w:eastAsia="標楷體" w:hAnsi="Times New Roman" w:cs="Times New Roman"/>
+          <w:color w:val="000000"/>
+        </w:rPr>
+        <w:t>曲線來擬合</w:t>
+      </w:r>
+      <w:proofErr w:type="gramEnd"/>
+      <w:r>
+        <w:rPr>
+          <w:rFonts w:ascii="Times New Roman" w:eastAsia="標楷體" w:hAnsi="Times New Roman" w:cs="Times New Roman"/>
+          <w:color w:val="000000"/>
+        </w:rPr>
+        <w:t>手寫筆劃</w:t>
       </w:r>
       <w:r>
         <w:rPr>
@@ -1659,7 +1768,23 @@
           <w:rFonts w:ascii="Times New Roman" w:eastAsia="標楷體" w:hAnsi="Times New Roman" w:cs="Times New Roman"/>
           <w:color w:val="000000"/>
         </w:rPr>
-        <w:t>本研究旨在開發一套手繪圖形向量化方法，運用貝茲曲線精確描述手繪筆劃之形狀輪廓。系統核心為自創切割演算法「線段向量與曲率特徵處理（</w:t>
+        <w:t>本研究旨在開發一套手</w:t>
+      </w:r>
+      <w:proofErr w:type="gramStart"/>
+      <w:r>
+        <w:rPr>
+          <w:rFonts w:ascii="Times New Roman" w:eastAsia="標楷體" w:hAnsi="Times New Roman" w:cs="Times New Roman"/>
+          <w:color w:val="000000"/>
+        </w:rPr>
+        <w:t>繪圖形向量化</w:t>
+      </w:r>
+      <w:proofErr w:type="gramEnd"/>
+      <w:r>
+        <w:rPr>
+          <w:rFonts w:ascii="Times New Roman" w:eastAsia="標楷體" w:hAnsi="Times New Roman" w:cs="Times New Roman"/>
+          <w:color w:val="000000"/>
+        </w:rPr>
+        <w:t>方法，運用貝茲曲線精確描述手繪筆劃之形狀輪廓。系統核心為自創切割演算法「線段向量與曲率特徵處理（</w:t>
       </w:r>
       <w:r>
         <w:rPr>
@@ -1686,12 +1811,37 @@
           <w:color w:val="000000"/>
         </w:rPr>
       </w:pPr>
-      <w:r>
-        <w:rPr>
-          <w:rFonts w:ascii="Times New Roman" w:eastAsia="標楷體" w:hAnsi="Times New Roman" w:cs="Times New Roman"/>
-          <w:color w:val="000000"/>
-        </w:rPr>
-        <w:t>此外，為提升擬合精度與相似度，本研究亦設計圖形比對損失函數，以輔助貝茲控制點的最佳化，使擬合曲線更貼近原始筆跡的細節特徵。綜合而言，研究目標包括：</w:t>
+      <w:proofErr w:type="gramStart"/>
+      <w:r>
+        <w:rPr>
+          <w:rFonts w:ascii="Times New Roman" w:eastAsia="標楷體" w:hAnsi="Times New Roman" w:cs="Times New Roman"/>
+          <w:color w:val="000000"/>
+        </w:rPr>
+        <w:t>此外，</w:t>
+      </w:r>
+      <w:proofErr w:type="gramEnd"/>
+      <w:r>
+        <w:rPr>
+          <w:rFonts w:ascii="Times New Roman" w:eastAsia="標楷體" w:hAnsi="Times New Roman" w:cs="Times New Roman"/>
+          <w:color w:val="000000"/>
+        </w:rPr>
+        <w:t>為提升擬合精度與相似度，本研究亦設計圖形比對損失函數，以輔助貝茲控制點的最佳化，</w:t>
+      </w:r>
+      <w:proofErr w:type="gramStart"/>
+      <w:r>
+        <w:rPr>
+          <w:rFonts w:ascii="Times New Roman" w:eastAsia="標楷體" w:hAnsi="Times New Roman" w:cs="Times New Roman"/>
+          <w:color w:val="000000"/>
+        </w:rPr>
+        <w:t>使擬合</w:t>
+      </w:r>
+      <w:proofErr w:type="gramEnd"/>
+      <w:r>
+        <w:rPr>
+          <w:rFonts w:ascii="Times New Roman" w:eastAsia="標楷體" w:hAnsi="Times New Roman" w:cs="Times New Roman"/>
+          <w:color w:val="000000"/>
+        </w:rPr>
+        <w:t>曲線更貼近原始筆跡的細節特徵。綜合而言，研究目標包括：</w:t>
       </w:r>
     </w:p>
     <w:p>
@@ -1779,7 +1929,25 @@
           <w:szCs w:val="24"/>
           <w:lang w:val="en-US"/>
         </w:rPr>
-        <w:t>，並可調整閾值，選擇使用者所需要的精確度</w:t>
+        <w:t>，並可調整</w:t>
+      </w:r>
+      <w:proofErr w:type="gramStart"/>
+      <w:r>
+        <w:rPr>
+          <w:rFonts w:ascii="Times New Roman" w:eastAsia="標楷體" w:hAnsi="Times New Roman" w:cs="Times New Roman"/>
+          <w:szCs w:val="24"/>
+          <w:lang w:val="en-US"/>
+        </w:rPr>
+        <w:t>閾</w:t>
+      </w:r>
+      <w:proofErr w:type="gramEnd"/>
+      <w:r>
+        <w:rPr>
+          <w:rFonts w:ascii="Times New Roman" w:eastAsia="標楷體" w:hAnsi="Times New Roman" w:cs="Times New Roman"/>
+          <w:szCs w:val="24"/>
+          <w:lang w:val="en-US"/>
+        </w:rPr>
+        <w:t>值，選擇使用者所需要的精確度</w:t>
       </w:r>
       <w:r>
         <w:rPr>
@@ -1961,7 +2129,15 @@
           <w:rFonts w:ascii="Times New Roman" w:eastAsia="標楷體" w:hAnsi="Times New Roman" w:cs="Times New Roman"/>
           <w:color w:val="000000"/>
         </w:rPr>
-        <w:t>手繪</w:t>
+        <w:t>手</w:t>
+      </w:r>
+      <w:proofErr w:type="gramStart"/>
+      <w:r>
+        <w:rPr>
+          <w:rFonts w:ascii="Times New Roman" w:eastAsia="標楷體" w:hAnsi="Times New Roman" w:cs="Times New Roman"/>
+          <w:color w:val="000000"/>
+        </w:rPr>
+        <w:t>繪</w:t>
       </w:r>
       <w:r>
         <w:rPr>
@@ -1984,6 +2160,7 @@
         </w:rPr>
         <w:t>格式</w:t>
       </w:r>
+      <w:proofErr w:type="gramEnd"/>
       <w:r>
         <w:rPr>
           <w:rFonts w:ascii="Times New Roman" w:eastAsia="標楷體" w:hAnsi="Times New Roman" w:cs="Times New Roman"/>
@@ -2151,7 +2328,23 @@
           <w:rFonts w:ascii="Times New Roman" w:eastAsia="標楷體" w:hAnsi="Times New Roman" w:cs="Times New Roman"/>
           <w:color w:val="000000"/>
         </w:rPr>
-        <w:t>Defining a curve as a Bézier curve</w:t>
+        <w:t xml:space="preserve">Defining a curve as a </w:t>
+      </w:r>
+      <w:proofErr w:type="spellStart"/>
+      <w:r>
+        <w:rPr>
+          <w:rFonts w:ascii="Times New Roman" w:eastAsia="標楷體" w:hAnsi="Times New Roman" w:cs="Times New Roman"/>
+          <w:color w:val="000000"/>
+        </w:rPr>
+        <w:t>Bézier</w:t>
+      </w:r>
+      <w:proofErr w:type="spellEnd"/>
+      <w:r>
+        <w:rPr>
+          <w:rFonts w:ascii="Times New Roman" w:eastAsia="標楷體" w:hAnsi="Times New Roman" w:cs="Times New Roman"/>
+          <w:color w:val="000000"/>
+        </w:rPr>
+        <w:t xml:space="preserve"> curve</w:t>
       </w:r>
       <w:r>
         <w:rPr>
@@ -2231,7 +2424,15 @@
           <w:rFonts w:ascii="Times New Roman" w:eastAsia="標楷體" w:hAnsi="Times New Roman" w:cs="Times New Roman"/>
           <w:color w:val="000000"/>
         </w:rPr>
-        <w:t>優點在於提供了一種精確而</w:t>
+        <w:t>優點在於提供了一種精確</w:t>
+      </w:r>
+      <w:proofErr w:type="gramStart"/>
+      <w:r>
+        <w:rPr>
+          <w:rFonts w:ascii="Times New Roman" w:eastAsia="標楷體" w:hAnsi="Times New Roman" w:cs="Times New Roman"/>
+          <w:color w:val="000000"/>
+        </w:rPr>
+        <w:t>而</w:t>
       </w:r>
       <w:r>
         <w:rPr>
@@ -2239,7 +2440,15 @@
           <w:color w:val="000000"/>
         </w:rPr>
         <w:lastRenderedPageBreak/>
-        <w:t>非近似的方法，適用於多領域如計算機輔助幾何設計</w:t>
+        <w:t>非近似的</w:t>
+      </w:r>
+      <w:proofErr w:type="gramEnd"/>
+      <w:r>
+        <w:rPr>
+          <w:rFonts w:ascii="Times New Roman" w:eastAsia="標楷體" w:hAnsi="Times New Roman" w:cs="Times New Roman"/>
+          <w:color w:val="000000"/>
+        </w:rPr>
+        <w:t>方法，適用於多領域如計算機輔助幾何設計</w:t>
       </w:r>
       <w:r>
         <w:rPr>
@@ -2311,12 +2520,21 @@
         </w:rPr>
         <w:t>在其論文《</w:t>
       </w:r>
-      <w:r>
-        <w:rPr>
-          <w:rFonts w:ascii="Times New Roman" w:eastAsia="標楷體" w:hAnsi="Times New Roman" w:cs="Times New Roman"/>
-          <w:color w:val="000000"/>
-        </w:rPr>
-        <w:t>Bézier Curve Fitting</w:t>
+      <w:proofErr w:type="spellStart"/>
+      <w:r>
+        <w:rPr>
+          <w:rFonts w:ascii="Times New Roman" w:eastAsia="標楷體" w:hAnsi="Times New Roman" w:cs="Times New Roman"/>
+          <w:color w:val="000000"/>
+        </w:rPr>
+        <w:t>Bézier</w:t>
+      </w:r>
+      <w:proofErr w:type="spellEnd"/>
+      <w:r>
+        <w:rPr>
+          <w:rFonts w:ascii="Times New Roman" w:eastAsia="標楷體" w:hAnsi="Times New Roman" w:cs="Times New Roman"/>
+          <w:color w:val="000000"/>
+        </w:rPr>
+        <w:t xml:space="preserve"> Curve Fitting</w:t>
       </w:r>
       <w:r>
         <w:rPr>
@@ -2368,7 +2586,39 @@
           <w:rFonts w:ascii="Times New Roman" w:eastAsia="標楷體" w:hAnsi="Times New Roman" w:cs="Times New Roman"/>
           <w:color w:val="000000"/>
         </w:rPr>
-        <w:t>）來擬合貝茲曲線，使其能夠同時最小化水平方向與垂直方向的殘差。他詳細探討了</w:t>
+        <w:t>）</w:t>
+      </w:r>
+      <w:proofErr w:type="gramStart"/>
+      <w:r>
+        <w:rPr>
+          <w:rFonts w:ascii="Times New Roman" w:eastAsia="標楷體" w:hAnsi="Times New Roman" w:cs="Times New Roman"/>
+          <w:color w:val="000000"/>
+        </w:rPr>
+        <w:t>來擬合</w:t>
+      </w:r>
+      <w:proofErr w:type="gramEnd"/>
+      <w:r>
+        <w:rPr>
+          <w:rFonts w:ascii="Times New Roman" w:eastAsia="標楷體" w:hAnsi="Times New Roman" w:cs="Times New Roman"/>
+          <w:color w:val="000000"/>
+        </w:rPr>
+        <w:t>貝茲曲線，使其能夠同時最小化水平方向與垂直方向</w:t>
+      </w:r>
+      <w:proofErr w:type="gramStart"/>
+      <w:r>
+        <w:rPr>
+          <w:rFonts w:ascii="Times New Roman" w:eastAsia="標楷體" w:hAnsi="Times New Roman" w:cs="Times New Roman"/>
+          <w:color w:val="000000"/>
+        </w:rPr>
+        <w:t>的殘差</w:t>
+      </w:r>
+      <w:proofErr w:type="gramEnd"/>
+      <w:r>
+        <w:rPr>
+          <w:rFonts w:ascii="Times New Roman" w:eastAsia="標楷體" w:hAnsi="Times New Roman" w:cs="Times New Roman"/>
+          <w:color w:val="000000"/>
+        </w:rPr>
+        <w:t>。他詳細探討了</w:t>
       </w:r>
       <w:r>
         <w:rPr>
@@ -2419,12 +2669,69 @@
         </w:rPr>
         <w:t>uss-Newton Method</w:t>
       </w:r>
-      <w:r>
-        <w:rPr>
-          <w:rFonts w:ascii="Times New Roman" w:eastAsia="標楷體" w:hAnsi="Times New Roman" w:cs="Times New Roman"/>
-          <w:color w:val="000000"/>
-        </w:rPr>
-        <w:t>）的優化演算法，以求得最佳的控制點與節點。該研究的優點在於提供了一種更準確的擬合方法，適用於數據分佈不均的情境，並具有較高的幾何穩定性。然而，該方法在計算上較為複雜，尤其是在處理高維數據或實時應用時，計算成本可能較高。此外，論文主要聚焦於數學方法的發展，對於具體的工程應用討論較少，故較難依其理論進行實作應用。</w:t>
+      <w:proofErr w:type="gramStart"/>
+      <w:r>
+        <w:rPr>
+          <w:rFonts w:ascii="Times New Roman" w:eastAsia="標楷體" w:hAnsi="Times New Roman" w:cs="Times New Roman"/>
+          <w:color w:val="000000"/>
+        </w:rPr>
+        <w:t>）</w:t>
+      </w:r>
+      <w:proofErr w:type="gramEnd"/>
+      <w:r>
+        <w:rPr>
+          <w:rFonts w:ascii="Times New Roman" w:eastAsia="標楷體" w:hAnsi="Times New Roman" w:cs="Times New Roman"/>
+          <w:color w:val="000000"/>
+        </w:rPr>
+        <w:t>的優化演算法，以求得最佳的控制點與節點。該研究的優點在於提供了一種更準確的擬合方法，適用於數據分佈</w:t>
+      </w:r>
+      <w:proofErr w:type="gramStart"/>
+      <w:r>
+        <w:rPr>
+          <w:rFonts w:ascii="Times New Roman" w:eastAsia="標楷體" w:hAnsi="Times New Roman" w:cs="Times New Roman"/>
+          <w:color w:val="000000"/>
+        </w:rPr>
+        <w:t>不均的情境</w:t>
+      </w:r>
+      <w:proofErr w:type="gramEnd"/>
+      <w:r>
+        <w:rPr>
+          <w:rFonts w:ascii="Times New Roman" w:eastAsia="標楷體" w:hAnsi="Times New Roman" w:cs="Times New Roman"/>
+          <w:color w:val="000000"/>
+        </w:rPr>
+        <w:t>，並具有較高的幾何穩定性。然而，該方法在計算上較為複雜，尤其是在</w:t>
+      </w:r>
+      <w:proofErr w:type="gramStart"/>
+      <w:r>
+        <w:rPr>
+          <w:rFonts w:ascii="Times New Roman" w:eastAsia="標楷體" w:hAnsi="Times New Roman" w:cs="Times New Roman"/>
+          <w:color w:val="000000"/>
+        </w:rPr>
+        <w:t>處理高維數據</w:t>
+      </w:r>
+      <w:proofErr w:type="gramEnd"/>
+      <w:r>
+        <w:rPr>
+          <w:rFonts w:ascii="Times New Roman" w:eastAsia="標楷體" w:hAnsi="Times New Roman" w:cs="Times New Roman"/>
+          <w:color w:val="000000"/>
+        </w:rPr>
+        <w:t>或實時應用時，計算成本可能較高。</w:t>
+      </w:r>
+      <w:proofErr w:type="gramStart"/>
+      <w:r>
+        <w:rPr>
+          <w:rFonts w:ascii="Times New Roman" w:eastAsia="標楷體" w:hAnsi="Times New Roman" w:cs="Times New Roman"/>
+          <w:color w:val="000000"/>
+        </w:rPr>
+        <w:t>此外，</w:t>
+      </w:r>
+      <w:proofErr w:type="gramEnd"/>
+      <w:r>
+        <w:rPr>
+          <w:rFonts w:ascii="Times New Roman" w:eastAsia="標楷體" w:hAnsi="Times New Roman" w:cs="Times New Roman"/>
+          <w:color w:val="000000"/>
+        </w:rPr>
+        <w:t>論文主要聚焦於數學方法的發展，對於具體的工程應用討論較少，故較難依其理論進行實作應用。</w:t>
       </w:r>
     </w:p>
     <w:p>
@@ -2458,7 +2765,23 @@
           <w:rFonts w:ascii="Times New Roman" w:eastAsia="標楷體" w:hAnsi="Times New Roman" w:cs="Times New Roman"/>
           <w:color w:val="000000"/>
         </w:rPr>
-        <w:t>Curve Fitting Using Generalized Fractional Bézier Curve</w:t>
+        <w:t xml:space="preserve">Curve Fitting Using Generalized Fractional </w:t>
+      </w:r>
+      <w:proofErr w:type="spellStart"/>
+      <w:r>
+        <w:rPr>
+          <w:rFonts w:ascii="Times New Roman" w:eastAsia="標楷體" w:hAnsi="Times New Roman" w:cs="Times New Roman"/>
+          <w:color w:val="000000"/>
+        </w:rPr>
+        <w:t>Bézier</w:t>
+      </w:r>
+      <w:proofErr w:type="spellEnd"/>
+      <w:r>
+        <w:rPr>
+          <w:rFonts w:ascii="Times New Roman" w:eastAsia="標楷體" w:hAnsi="Times New Roman" w:cs="Times New Roman"/>
+          <w:color w:val="000000"/>
+        </w:rPr>
+        <w:t xml:space="preserve"> Curve</w:t>
       </w:r>
       <w:r>
         <w:rPr>
@@ -2491,12 +2814,37 @@
         </w:rPr>
         <w:t>]</w:t>
       </w:r>
-      <w:r>
-        <w:rPr>
-          <w:rFonts w:ascii="Times New Roman" w:eastAsia="標楷體" w:hAnsi="Times New Roman" w:cs="Times New Roman"/>
-          <w:color w:val="000000"/>
-        </w:rPr>
-        <w:t>一文中，探討了如何利用廣義分數貝茲曲線進行曲線擬合。該研究指出，傳統貝茲曲線在靈活性和可調整性方面存在</w:t>
+      <w:proofErr w:type="gramStart"/>
+      <w:r>
+        <w:rPr>
+          <w:rFonts w:ascii="Times New Roman" w:eastAsia="標楷體" w:hAnsi="Times New Roman" w:cs="Times New Roman"/>
+          <w:color w:val="000000"/>
+        </w:rPr>
+        <w:t>一</w:t>
+      </w:r>
+      <w:proofErr w:type="gramEnd"/>
+      <w:r>
+        <w:rPr>
+          <w:rFonts w:ascii="Times New Roman" w:eastAsia="標楷體" w:hAnsi="Times New Roman" w:cs="Times New Roman"/>
+          <w:color w:val="000000"/>
+        </w:rPr>
+        <w:t>文中，探討了如何利用廣義分數貝茲曲線進行曲線擬合。該研究指出，傳統貝茲曲線在靈活性和</w:t>
+      </w:r>
+      <w:proofErr w:type="gramStart"/>
+      <w:r>
+        <w:rPr>
+          <w:rFonts w:ascii="Times New Roman" w:eastAsia="標楷體" w:hAnsi="Times New Roman" w:cs="Times New Roman"/>
+          <w:color w:val="000000"/>
+        </w:rPr>
+        <w:t>可</w:t>
+      </w:r>
+      <w:proofErr w:type="gramEnd"/>
+      <w:r>
+        <w:rPr>
+          <w:rFonts w:ascii="Times New Roman" w:eastAsia="標楷體" w:hAnsi="Times New Roman" w:cs="Times New Roman"/>
+          <w:color w:val="000000"/>
+        </w:rPr>
+        <w:t>調整性方面存在</w:t>
       </w:r>
       <w:r>
         <w:rPr>
@@ -2533,12 +2881,21 @@
         </w:rPr>
         <w:t>，</w:t>
       </w:r>
-      <w:r>
-        <w:rPr>
-          <w:rFonts w:ascii="Times New Roman" w:eastAsia="標楷體" w:hAnsi="Times New Roman" w:cs="Times New Roman"/>
-          <w:color w:val="000000"/>
-        </w:rPr>
-        <w:t>此外，該方法還利用了分數連續性，允許在曲線的公共點或連接處進行位置調整，進一步增強了曲線擬合的靈活性</w:t>
+      <w:proofErr w:type="gramStart"/>
+      <w:r>
+        <w:rPr>
+          <w:rFonts w:ascii="Times New Roman" w:eastAsia="標楷體" w:hAnsi="Times New Roman" w:cs="Times New Roman"/>
+          <w:color w:val="000000"/>
+        </w:rPr>
+        <w:t>此外，</w:t>
+      </w:r>
+      <w:proofErr w:type="gramEnd"/>
+      <w:r>
+        <w:rPr>
+          <w:rFonts w:ascii="Times New Roman" w:eastAsia="標楷體" w:hAnsi="Times New Roman" w:cs="Times New Roman"/>
+          <w:color w:val="000000"/>
+        </w:rPr>
+        <w:t>該方法還利用了分數連續性，允許在曲線的公共點或連接處進行位置調整，進一步增強了曲線擬合的靈活性</w:t>
       </w:r>
       <w:r>
         <w:rPr>
@@ -2639,18 +2996,28 @@
         </w:rPr>
         <w:t>]</w:t>
       </w:r>
-      <w:r>
-        <w:rPr>
-          <w:rFonts w:ascii="Times New Roman" w:eastAsia="標楷體" w:hAnsi="Times New Roman" w:cs="Times New Roman"/>
-        </w:rPr>
-        <w:t>一文中，作者提出了一種利用擴散曲線技術，將點陣圖自動轉換為向量圖的方法。該方法從點陣圖中提取輪廓、顏色和模糊</w:t>
-      </w:r>
+      <w:proofErr w:type="gramStart"/>
+      <w:r>
+        <w:rPr>
+          <w:rFonts w:ascii="Times New Roman" w:eastAsia="標楷體" w:hAnsi="Times New Roman" w:cs="Times New Roman"/>
+        </w:rPr>
+        <w:t>一</w:t>
+      </w:r>
+      <w:proofErr w:type="gramEnd"/>
+      <w:r>
+        <w:rPr>
+          <w:rFonts w:ascii="Times New Roman" w:eastAsia="標楷體" w:hAnsi="Times New Roman" w:cs="Times New Roman"/>
+        </w:rPr>
+        <w:t>文中，作者提出了一種利用擴散曲線技術，將點陣圖自動轉換為向量圖的方法。該方法從點陣圖中提取輪廓、顏色和模糊</w:t>
+      </w:r>
+      <w:proofErr w:type="gramStart"/>
       <w:r>
         <w:rPr>
           <w:rFonts w:ascii="Times New Roman" w:eastAsia="標楷體" w:hAnsi="Times New Roman" w:cs="Times New Roman" w:hint="eastAsia"/>
         </w:rPr>
         <w:t>象素點</w:t>
       </w:r>
+      <w:proofErr w:type="gramEnd"/>
       <w:r>
         <w:rPr>
           <w:rFonts w:ascii="Times New Roman" w:eastAsia="標楷體" w:hAnsi="Times New Roman" w:cs="Times New Roman"/>
@@ -2716,12 +3083,21 @@
         </w:rPr>
         <w:t>]</w:t>
       </w:r>
+      <w:proofErr w:type="gramStart"/>
       <w:r>
         <w:rPr>
           <w:rFonts w:ascii="Times New Roman" w:eastAsia="標楷體" w:hAnsi="Times New Roman" w:cs="Times New Roman"/>
           <w:szCs w:val="24"/>
         </w:rPr>
-        <w:t>一文中，作者探討了如何利用機器學習技術提升自動向量化的效果。該研究提出了一種新穎的方法，將</w:t>
+        <w:t>一</w:t>
+      </w:r>
+      <w:proofErr w:type="gramEnd"/>
+      <w:r>
+        <w:rPr>
+          <w:rFonts w:ascii="Times New Roman" w:eastAsia="標楷體" w:hAnsi="Times New Roman" w:cs="Times New Roman"/>
+          <w:szCs w:val="24"/>
+        </w:rPr>
+        <w:t>文中，作者探討了如何利用機器學習技術提升自動向量化的效果。該研究提出了一種新穎的方法，將</w:t>
       </w:r>
       <w:r>
         <w:rPr>
@@ -2784,11 +3160,19 @@
         </w:rPr>
         <w:t>]</w:t>
       </w:r>
-      <w:r>
-        <w:rPr>
-          <w:rFonts w:ascii="Times New Roman" w:eastAsia="標楷體" w:hAnsi="Times New Roman" w:cs="Times New Roman"/>
-        </w:rPr>
-        <w:t>一文中，作者對多種向量化方法在分類任務中的性能進行了系統性比較。研究評估了不同向量化技術在處理各類資料集時的準確性和效率，旨在為選擇適當的向量化方法提供實證依據。結果顯示，某些方法在特定情境下表現出色，但在其他情境中可能效果不佳，這強調了根據具體應用場景選擇向量化技術的重要性。然而，該研究可能受限於所選資料集的多樣性，未來研究可考慮引入更多元的資料集以驗證結果的普遍性。</w:t>
+      <w:proofErr w:type="gramStart"/>
+      <w:r>
+        <w:rPr>
+          <w:rFonts w:ascii="Times New Roman" w:eastAsia="標楷體" w:hAnsi="Times New Roman" w:cs="Times New Roman"/>
+        </w:rPr>
+        <w:t>一</w:t>
+      </w:r>
+      <w:proofErr w:type="gramEnd"/>
+      <w:r>
+        <w:rPr>
+          <w:rFonts w:ascii="Times New Roman" w:eastAsia="標楷體" w:hAnsi="Times New Roman" w:cs="Times New Roman"/>
+        </w:rPr>
+        <w:t>文中，作者對多種向量化方法在分類任務中的性能進行了系統性比較。研究評估了不同向量化技術在處理各類資料集時的準確性和效率，旨在為選擇適當的向量化方法提供實證依據。結果顯示，某些方法在特定情境下表現出色，但在其他情境中可能效果不佳，這強調了根據具體應用場景選擇向量化技術的重要性。然而，該研究可能受限於所選資料集的多樣性，未來研究可考慮引入更多元的資料集以驗證結果的普遍性。</w:t>
       </w:r>
     </w:p>
     <w:p>
@@ -2829,20 +3213,30 @@
         <w:rPr>
           <w:rFonts w:ascii="Times New Roman" w:eastAsia="標楷體" w:hAnsi="Times New Roman" w:cs="Times New Roman"/>
         </w:rPr>
-        <w:t>在《</w:t>
-      </w:r>
+        <w:t>在</w:t>
+      </w:r>
+      <w:proofErr w:type="gramStart"/>
+      <w:r>
+        <w:rPr>
+          <w:rFonts w:ascii="Times New Roman" w:eastAsia="標楷體" w:hAnsi="Times New Roman" w:cs="Times New Roman"/>
+        </w:rPr>
+        <w:t>《</w:t>
+      </w:r>
+      <w:proofErr w:type="gramEnd"/>
       <w:r>
         <w:rPr>
           <w:rFonts w:ascii="Times New Roman" w:eastAsia="標楷體" w:hAnsi="Times New Roman" w:cs="Times New Roman"/>
         </w:rPr>
         <w:t>Learning with Genetic Algorithms: An Overview</w:t>
       </w:r>
+      <w:proofErr w:type="gramStart"/>
       <w:r>
         <w:rPr>
           <w:rFonts w:ascii="Times New Roman" w:eastAsia="標楷體" w:hAnsi="Times New Roman" w:cs="Times New Roman"/>
         </w:rPr>
         <w:t>》</w:t>
       </w:r>
+      <w:proofErr w:type="gramEnd"/>
       <w:r>
         <w:rPr>
           <w:rFonts w:ascii="Times New Roman" w:eastAsia="標楷體" w:hAnsi="Times New Roman" w:cs="Times New Roman"/>
@@ -2864,11 +3258,19 @@
         </w:rPr>
         <w:t>]</w:t>
       </w:r>
-      <w:r>
-        <w:rPr>
-          <w:rFonts w:ascii="Times New Roman" w:eastAsia="標楷體" w:hAnsi="Times New Roman" w:cs="Times New Roman"/>
-        </w:rPr>
-        <w:t>一文中，作者探討了遺傳演算法（</w:t>
+      <w:proofErr w:type="gramStart"/>
+      <w:r>
+        <w:rPr>
+          <w:rFonts w:ascii="Times New Roman" w:eastAsia="標楷體" w:hAnsi="Times New Roman" w:cs="Times New Roman"/>
+        </w:rPr>
+        <w:t>一</w:t>
+      </w:r>
+      <w:proofErr w:type="gramEnd"/>
+      <w:r>
+        <w:rPr>
+          <w:rFonts w:ascii="Times New Roman" w:eastAsia="標楷體" w:hAnsi="Times New Roman" w:cs="Times New Roman"/>
+        </w:rPr>
+        <w:t>文中，作者探討了遺傳演算法（</w:t>
       </w:r>
       <w:r>
         <w:rPr>
@@ -3022,11 +3424,19 @@
         </w:rPr>
         <w:t>]</w:t>
       </w:r>
-      <w:r>
-        <w:rPr>
-          <w:rFonts w:ascii="Times New Roman" w:eastAsia="標楷體" w:hAnsi="Times New Roman" w:cs="Times New Roman"/>
-        </w:rPr>
-        <w:t>一文中，作者探討了如何利用遺傳演算法（</w:t>
+      <w:proofErr w:type="gramStart"/>
+      <w:r>
+        <w:rPr>
+          <w:rFonts w:ascii="Times New Roman" w:eastAsia="標楷體" w:hAnsi="Times New Roman" w:cs="Times New Roman"/>
+        </w:rPr>
+        <w:t>一</w:t>
+      </w:r>
+      <w:proofErr w:type="gramEnd"/>
+      <w:r>
+        <w:rPr>
+          <w:rFonts w:ascii="Times New Roman" w:eastAsia="標楷體" w:hAnsi="Times New Roman" w:cs="Times New Roman"/>
+        </w:rPr>
+        <w:t>文中，作者探討了如何利用遺傳演算法（</w:t>
       </w:r>
       <w:r>
         <w:rPr>
@@ -3193,7 +3603,21 @@
         <w:rPr>
           <w:rFonts w:ascii="Times New Roman" w:eastAsia="標楷體" w:hAnsi="Times New Roman" w:cs="Times New Roman"/>
         </w:rPr>
-        <w:t xml:space="preserve"> Douglas &amp; Peucker (1973)</w:t>
+        <w:t xml:space="preserve"> Douglas &amp; </w:t>
+      </w:r>
+      <w:proofErr w:type="spellStart"/>
+      <w:r>
+        <w:rPr>
+          <w:rFonts w:ascii="Times New Roman" w:eastAsia="標楷體" w:hAnsi="Times New Roman" w:cs="Times New Roman"/>
+        </w:rPr>
+        <w:t>Peucker</w:t>
+      </w:r>
+      <w:proofErr w:type="spellEnd"/>
+      <w:r>
+        <w:rPr>
+          <w:rFonts w:ascii="Times New Roman" w:eastAsia="標楷體" w:hAnsi="Times New Roman" w:cs="Times New Roman"/>
+        </w:rPr>
+        <w:t xml:space="preserve"> (1973)</w:t>
       </w:r>
       <w:r>
         <w:rPr>
@@ -3240,7 +3664,21 @@
         <w:rPr>
           <w:rFonts w:ascii="Times New Roman" w:eastAsia="標楷體" w:hAnsi="Times New Roman" w:cs="Times New Roman"/>
         </w:rPr>
-        <w:t>提出的多邊形逼近演算法，皆致力於簡化曲線表示，減少資料點數量以提升處理效率。其優點在於能有效保留原始曲線的形狀特徵，並廣泛應用於圖像處理與地理資訊系統。然而，這些方法對於曲線細節的保留仍有侷限，尤其在高曲率區域可能產生失真。此外，演算法參數需依資料特性調整，對自動化處理構成挑戰。</w:t>
+        <w:t>提出的多邊形逼近演算法，皆致力於簡化曲線表示，減少資料點數量以提升處理效率。其優點在於能有效保留原始曲線的形狀特徵，並廣泛應用於圖像處理與地理資訊系統。然而，這些方法對於曲線細節的保留仍有侷限，尤其在高曲率區域可能產生失真。</w:t>
+      </w:r>
+      <w:proofErr w:type="gramStart"/>
+      <w:r>
+        <w:rPr>
+          <w:rFonts w:ascii="Times New Roman" w:eastAsia="標楷體" w:hAnsi="Times New Roman" w:cs="Times New Roman"/>
+        </w:rPr>
+        <w:t>此外，</w:t>
+      </w:r>
+      <w:proofErr w:type="gramEnd"/>
+      <w:r>
+        <w:rPr>
+          <w:rFonts w:ascii="Times New Roman" w:eastAsia="標楷體" w:hAnsi="Times New Roman" w:cs="Times New Roman"/>
+        </w:rPr>
+        <w:t>演算法參數需依資料特性調整，對自動化處理構成挑戰。</w:t>
       </w:r>
       <w:r>
         <w:rPr>
@@ -3354,8 +3792,16 @@
         <w:rPr>
           <w:rFonts w:ascii="Times New Roman" w:eastAsia="標楷體" w:hAnsi="Times New Roman" w:cs="Times New Roman"/>
         </w:rPr>
-        <w:t>多種常用函式庫如</w:t>
-      </w:r>
+        <w:t>多種常用函</w:t>
+      </w:r>
+      <w:proofErr w:type="gramStart"/>
+      <w:r>
+        <w:rPr>
+          <w:rFonts w:ascii="Times New Roman" w:eastAsia="標楷體" w:hAnsi="Times New Roman" w:cs="Times New Roman"/>
+        </w:rPr>
+        <w:t>式庫如</w:t>
+      </w:r>
+      <w:proofErr w:type="gramEnd"/>
       <w:r>
         <w:rPr>
           <w:rFonts w:ascii="Times New Roman" w:eastAsia="標楷體" w:hAnsi="Times New Roman" w:cs="Times New Roman"/>
@@ -3408,7 +3854,21 @@
         <w:rPr>
           <w:rFonts w:ascii="Times New Roman" w:eastAsia="標楷體" w:hAnsi="Times New Roman" w:cs="Times New Roman"/>
         </w:rPr>
-        <w:t xml:space="preserve"> Conda </w:t>
+        <w:t xml:space="preserve"> </w:t>
+      </w:r>
+      <w:proofErr w:type="spellStart"/>
+      <w:r>
+        <w:rPr>
+          <w:rFonts w:ascii="Times New Roman" w:eastAsia="標楷體" w:hAnsi="Times New Roman" w:cs="Times New Roman"/>
+        </w:rPr>
+        <w:t>Conda</w:t>
+      </w:r>
+      <w:proofErr w:type="spellEnd"/>
+      <w:r>
+        <w:rPr>
+          <w:rFonts w:ascii="Times New Roman" w:eastAsia="標楷體" w:hAnsi="Times New Roman" w:cs="Times New Roman"/>
+        </w:rPr>
+        <w:t xml:space="preserve"> </w:t>
       </w:r>
       <w:r>
         <w:rPr>
@@ -3745,7 +4205,21 @@
         <w:rPr>
           <w:rFonts w:ascii="Times New Roman" w:eastAsia="標楷體" w:hAnsi="Times New Roman" w:cs="Times New Roman"/>
         </w:rPr>
-        <w:t>：負責影像處理與曲線擬合前的預處理步驟。</w:t>
+        <w:t>：負責影像處理與曲線</w:t>
+      </w:r>
+      <w:proofErr w:type="gramStart"/>
+      <w:r>
+        <w:rPr>
+          <w:rFonts w:ascii="Times New Roman" w:eastAsia="標楷體" w:hAnsi="Times New Roman" w:cs="Times New Roman"/>
+        </w:rPr>
+        <w:t>擬合前的</w:t>
+      </w:r>
+      <w:proofErr w:type="gramEnd"/>
+      <w:r>
+        <w:rPr>
+          <w:rFonts w:ascii="Times New Roman" w:eastAsia="標楷體" w:hAnsi="Times New Roman" w:cs="Times New Roman"/>
+        </w:rPr>
+        <w:t>預處理步驟。</w:t>
       </w:r>
     </w:p>
     <w:p>
@@ -3831,7 +4305,35 @@
         <w:rPr>
           <w:rFonts w:ascii="Times New Roman" w:eastAsia="標楷體" w:hAnsi="Times New Roman" w:cs="Times New Roman"/>
         </w:rPr>
-        <w:t>：最佳化貝茲曲線控制點，使擬合結果更精準。</w:t>
+        <w:t>：最佳化貝茲曲線控制點，</w:t>
+      </w:r>
+      <w:proofErr w:type="gramStart"/>
+      <w:r>
+        <w:rPr>
+          <w:rFonts w:ascii="Times New Roman" w:eastAsia="標楷體" w:hAnsi="Times New Roman" w:cs="Times New Roman"/>
+        </w:rPr>
+        <w:t>使擬合</w:t>
+      </w:r>
+      <w:proofErr w:type="gramEnd"/>
+      <w:r>
+        <w:rPr>
+          <w:rFonts w:ascii="Times New Roman" w:eastAsia="標楷體" w:hAnsi="Times New Roman" w:cs="Times New Roman"/>
+        </w:rPr>
+        <w:t>結果更精</w:t>
+      </w:r>
+      <w:proofErr w:type="gramStart"/>
+      <w:r>
+        <w:rPr>
+          <w:rFonts w:ascii="Times New Roman" w:eastAsia="標楷體" w:hAnsi="Times New Roman" w:cs="Times New Roman"/>
+        </w:rPr>
+        <w:t>準</w:t>
+      </w:r>
+      <w:proofErr w:type="gramEnd"/>
+      <w:r>
+        <w:rPr>
+          <w:rFonts w:ascii="Times New Roman" w:eastAsia="標楷體" w:hAnsi="Times New Roman" w:cs="Times New Roman"/>
+        </w:rPr>
+        <w:t>。</w:t>
       </w:r>
     </w:p>
     <w:p>
@@ -3913,6 +4415,7 @@
           <w:rFonts w:ascii="Times New Roman" w:eastAsia="標楷體" w:hAnsi="Times New Roman" w:cs="Times New Roman"/>
         </w:rPr>
       </w:pPr>
+      <w:proofErr w:type="spellStart"/>
       <w:r>
         <w:rPr>
           <w:rStyle w:val="af1"/>
@@ -3920,7 +4423,17 @@
           <w:b w:val="0"/>
           <w:bCs w:val="0"/>
         </w:rPr>
-        <w:t xml:space="preserve">Hausdorff </w:t>
+        <w:t>Hausdorff</w:t>
+      </w:r>
+      <w:proofErr w:type="spellEnd"/>
+      <w:r>
+        <w:rPr>
+          <w:rStyle w:val="af1"/>
+          <w:rFonts w:ascii="Times New Roman" w:eastAsia="標楷體" w:hAnsi="Times New Roman" w:cs="Times New Roman"/>
+          <w:b w:val="0"/>
+          <w:bCs w:val="0"/>
+        </w:rPr>
+        <w:t xml:space="preserve"> </w:t>
       </w:r>
       <w:r>
         <w:rPr>
@@ -3978,8 +4491,30 @@
           <w:b w:val="0"/>
           <w:bCs w:val="0"/>
         </w:rPr>
-        <w:t>Douglas–Peucker</w:t>
-      </w:r>
+        <w:t>Douglas</w:t>
+      </w:r>
+      <w:proofErr w:type="gramStart"/>
+      <w:r>
+        <w:rPr>
+          <w:rStyle w:val="af1"/>
+          <w:rFonts w:ascii="Times New Roman" w:eastAsia="標楷體" w:hAnsi="Times New Roman" w:cs="Times New Roman"/>
+          <w:b w:val="0"/>
+          <w:bCs w:val="0"/>
+        </w:rPr>
+        <w:t>–</w:t>
+      </w:r>
+      <w:proofErr w:type="spellStart"/>
+      <w:proofErr w:type="gramEnd"/>
+      <w:r>
+        <w:rPr>
+          <w:rStyle w:val="af1"/>
+          <w:rFonts w:ascii="Times New Roman" w:eastAsia="標楷體" w:hAnsi="Times New Roman" w:cs="Times New Roman"/>
+          <w:b w:val="0"/>
+          <w:bCs w:val="0"/>
+        </w:rPr>
+        <w:t>Peucker</w:t>
+      </w:r>
+      <w:proofErr w:type="spellEnd"/>
       <w:r>
         <w:rPr>
           <w:rStyle w:val="af1"/>
@@ -4992,12 +5527,21 @@
         </w:rPr>
         <w:t xml:space="preserve">(1) </w:t>
       </w:r>
-      <w:r>
-        <w:rPr>
-          <w:rFonts w:ascii="Times New Roman" w:eastAsia="標楷體" w:hAnsi="Times New Roman" w:cs="Times New Roman"/>
-          <w:color w:val="000000"/>
-        </w:rPr>
-        <w:t>基於卷積神經網路（</w:t>
+      <w:proofErr w:type="gramStart"/>
+      <w:r>
+        <w:rPr>
+          <w:rFonts w:ascii="Times New Roman" w:eastAsia="標楷體" w:hAnsi="Times New Roman" w:cs="Times New Roman"/>
+          <w:color w:val="000000"/>
+        </w:rPr>
+        <w:t>基於卷積神經</w:t>
+      </w:r>
+      <w:proofErr w:type="gramEnd"/>
+      <w:r>
+        <w:rPr>
+          <w:rFonts w:ascii="Times New Roman" w:eastAsia="標楷體" w:hAnsi="Times New Roman" w:cs="Times New Roman"/>
+          <w:color w:val="000000"/>
+        </w:rPr>
+        <w:t>網路（</w:t>
       </w:r>
       <w:r>
         <w:rPr>
@@ -5038,7 +5582,15 @@
           <w:rFonts w:ascii="Times New Roman" w:eastAsia="標楷體" w:hAnsi="Times New Roman" w:cs="Times New Roman" w:hint="eastAsia"/>
           <w:color w:val="000000"/>
         </w:rPr>
-        <w:t>(Segment Vector and Curvature Feature Processing</w:t>
+        <w:t xml:space="preserve">(Segment Vector and Curvature Feature </w:t>
+      </w:r>
+      <w:proofErr w:type="spellStart"/>
+      <w:r>
+        <w:rPr>
+          <w:rFonts w:ascii="Times New Roman" w:eastAsia="標楷體" w:hAnsi="Times New Roman" w:cs="Times New Roman" w:hint="eastAsia"/>
+          <w:color w:val="000000"/>
+        </w:rPr>
+        <w:t>Processing</w:t>
       </w:r>
       <w:r>
         <w:rPr>
@@ -5052,7 +5604,15 @@
           <w:rFonts w:ascii="Times New Roman" w:eastAsia="標楷體" w:hAnsi="Times New Roman" w:cs="Times New Roman" w:hint="eastAsia"/>
           <w:color w:val="000000"/>
         </w:rPr>
-        <w:t>SVCFP)</w:t>
+        <w:t>SVCFP</w:t>
+      </w:r>
+      <w:proofErr w:type="spellEnd"/>
+      <w:r>
+        <w:rPr>
+          <w:rFonts w:ascii="Times New Roman" w:eastAsia="標楷體" w:hAnsi="Times New Roman" w:cs="Times New Roman" w:hint="eastAsia"/>
+          <w:color w:val="000000"/>
+        </w:rPr>
+        <w:t>)</w:t>
       </w:r>
       <w:r>
         <w:rPr>
@@ -5168,7 +5728,23 @@
           <w:rFonts w:ascii="Times New Roman" w:eastAsia="標楷體" w:hAnsi="Times New Roman" w:cs="Times New Roman"/>
           <w:color w:val="000000"/>
         </w:rPr>
-        <w:t>，此模型的目的是預測出線段切割點，將手繪線條切割成數個貝茲三次曲線，模型架構如圖</w:t>
+        <w:t>，此模型的目的是預測出線段切割點，將手繪線條切割成數</w:t>
+      </w:r>
+      <w:proofErr w:type="gramStart"/>
+      <w:r>
+        <w:rPr>
+          <w:rFonts w:ascii="Times New Roman" w:eastAsia="標楷體" w:hAnsi="Times New Roman" w:cs="Times New Roman"/>
+          <w:color w:val="000000"/>
+        </w:rPr>
+        <w:t>個</w:t>
+      </w:r>
+      <w:proofErr w:type="gramEnd"/>
+      <w:r>
+        <w:rPr>
+          <w:rFonts w:ascii="Times New Roman" w:eastAsia="標楷體" w:hAnsi="Times New Roman" w:cs="Times New Roman"/>
+          <w:color w:val="000000"/>
+        </w:rPr>
+        <w:t>貝茲三次曲線，模型架構如圖</w:t>
       </w:r>
       <w:r>
         <w:rPr>
@@ -5723,8 +6299,17 @@
           <w:rFonts w:ascii="Times New Roman" w:eastAsia="標楷體" w:hAnsi="Times New Roman" w:cs="Times New Roman"/>
           <w:color w:val="000000"/>
         </w:rPr>
-        <w:t>Ramer-Douglas-Peucker</w:t>
-      </w:r>
+        <w:t>Ramer-Douglas-</w:t>
+      </w:r>
+      <w:proofErr w:type="spellStart"/>
+      <w:r>
+        <w:rPr>
+          <w:rFonts w:ascii="Times New Roman" w:eastAsia="標楷體" w:hAnsi="Times New Roman" w:cs="Times New Roman"/>
+          <w:color w:val="000000"/>
+        </w:rPr>
+        <w:t>Peucker</w:t>
+      </w:r>
+      <w:proofErr w:type="spellEnd"/>
       <w:r>
         <w:rPr>
           <w:rFonts w:ascii="Times New Roman" w:eastAsia="標楷體" w:hAnsi="Times New Roman" w:cs="Times New Roman"/>
@@ -5790,7 +6375,23 @@
           <w:rFonts w:ascii="Times New Roman" w:eastAsia="標楷體" w:hAnsi="Times New Roman" w:cs="Times New Roman"/>
           <w:color w:val="000000"/>
         </w:rPr>
-        <w:t>演算法透過設定容忍誤差值，遞迴地檢查線段並移除不重要的點，從而在保持曲線形狀的同時，顯著減少路徑點數，並保留像轉折點和極值點，如</w:t>
+        <w:t>演算法透過設定容忍誤差值，遞迴地檢查線段並移除不重要的點，從而在保持曲線形狀的同時，顯著減少路徑點數，並保留像轉折點和</w:t>
+      </w:r>
+      <w:proofErr w:type="gramStart"/>
+      <w:r>
+        <w:rPr>
+          <w:rFonts w:ascii="Times New Roman" w:eastAsia="標楷體" w:hAnsi="Times New Roman" w:cs="Times New Roman"/>
+          <w:color w:val="000000"/>
+        </w:rPr>
+        <w:t>極值點</w:t>
+      </w:r>
+      <w:proofErr w:type="gramEnd"/>
+      <w:r>
+        <w:rPr>
+          <w:rFonts w:ascii="Times New Roman" w:eastAsia="標楷體" w:hAnsi="Times New Roman" w:cs="Times New Roman"/>
+          <w:color w:val="000000"/>
+        </w:rPr>
+        <w:t>，如</w:t>
       </w:r>
       <w:r>
         <w:rPr>
@@ -6018,7 +6619,23 @@
           <w:rFonts w:ascii="Times New Roman" w:eastAsia="標楷體" w:hAnsi="Times New Roman" w:cs="Times New Roman"/>
           <w:color w:val="000000"/>
         </w:rPr>
-        <w:t>此方法的原理是透過分析簡化點在不同尺度下的向量變化，並結合統計分析和閾值判斷，來更準確地識別出簡化點的顯著性。</w:t>
+        <w:t>此方法的原理是透過分析簡化點在不同尺度下的向量變化，並結合統計分析和</w:t>
+      </w:r>
+      <w:proofErr w:type="gramStart"/>
+      <w:r>
+        <w:rPr>
+          <w:rFonts w:ascii="Times New Roman" w:eastAsia="標楷體" w:hAnsi="Times New Roman" w:cs="Times New Roman"/>
+          <w:color w:val="000000"/>
+        </w:rPr>
+        <w:t>閾</w:t>
+      </w:r>
+      <w:proofErr w:type="gramEnd"/>
+      <w:r>
+        <w:rPr>
+          <w:rFonts w:ascii="Times New Roman" w:eastAsia="標楷體" w:hAnsi="Times New Roman" w:cs="Times New Roman"/>
+          <w:color w:val="000000"/>
+        </w:rPr>
+        <w:t>值判斷，來更準確地識別出簡化點的顯著性。</w:t>
       </w:r>
     </w:p>
     <w:p>
@@ -6037,7 +6654,39 @@
           <w:rFonts w:ascii="Times New Roman" w:eastAsia="標楷體" w:hAnsi="Times New Roman" w:cs="Times New Roman"/>
           <w:color w:val="000000"/>
         </w:rPr>
-        <w:t>首先，對每個簡化點，我們在其鄰域內（初始為較小的範圍）進行向量預測，並記錄該範圍內的最大值。向量預測的具體做法是將簡化點左右兩側的線段</w:t>
+        <w:t>首先，對每</w:t>
+      </w:r>
+      <w:proofErr w:type="gramStart"/>
+      <w:r>
+        <w:rPr>
+          <w:rFonts w:ascii="Times New Roman" w:eastAsia="標楷體" w:hAnsi="Times New Roman" w:cs="Times New Roman"/>
+          <w:color w:val="000000"/>
+        </w:rPr>
+        <w:t>個</w:t>
+      </w:r>
+      <w:proofErr w:type="gramEnd"/>
+      <w:r>
+        <w:rPr>
+          <w:rFonts w:ascii="Times New Roman" w:eastAsia="標楷體" w:hAnsi="Times New Roman" w:cs="Times New Roman"/>
+          <w:color w:val="000000"/>
+        </w:rPr>
+        <w:t>簡化點，我們在</w:t>
+      </w:r>
+      <w:proofErr w:type="gramStart"/>
+      <w:r>
+        <w:rPr>
+          <w:rFonts w:ascii="Times New Roman" w:eastAsia="標楷體" w:hAnsi="Times New Roman" w:cs="Times New Roman"/>
+          <w:color w:val="000000"/>
+        </w:rPr>
+        <w:t>其鄰域</w:t>
+      </w:r>
+      <w:proofErr w:type="gramEnd"/>
+      <w:r>
+        <w:rPr>
+          <w:rFonts w:ascii="Times New Roman" w:eastAsia="標楷體" w:hAnsi="Times New Roman" w:cs="Times New Roman"/>
+          <w:color w:val="000000"/>
+        </w:rPr>
+        <w:t>內（初始為較小的範圍）進行向量預測，並記錄該範圍內的最大值。向量預測的具體做法是將簡化點左右兩側的線段</w:t>
       </w:r>
       <w:r>
         <w:rPr>
@@ -6045,7 +6694,39 @@
           <w:color w:val="000000"/>
         </w:rPr>
         <w:lastRenderedPageBreak/>
-        <w:t>視為向量，並計算這些向量的平均值，以評估該點附近的曲線走向和變化程度。接著，我們逐步擴大鄰域範圍，重複進行向量預測，並持續更新最大值。透過迭代式擴展鄰域，我們可以捕捉不同尺度下的向量變化，從而更全面地了解簡化點</w:t>
+        <w:t>視為向量，並計算這些向量的平均值，以評估該點附近的曲線走向和變化程度。接著，我們逐步</w:t>
+      </w:r>
+      <w:proofErr w:type="gramStart"/>
+      <w:r>
+        <w:rPr>
+          <w:rFonts w:ascii="Times New Roman" w:eastAsia="標楷體" w:hAnsi="Times New Roman" w:cs="Times New Roman"/>
+          <w:color w:val="000000"/>
+        </w:rPr>
+        <w:t>擴大鄰域範圍</w:t>
+      </w:r>
+      <w:proofErr w:type="gramEnd"/>
+      <w:r>
+        <w:rPr>
+          <w:rFonts w:ascii="Times New Roman" w:eastAsia="標楷體" w:hAnsi="Times New Roman" w:cs="Times New Roman"/>
+          <w:color w:val="000000"/>
+        </w:rPr>
+        <w:t>，重複進行向量預測，並持續更新最大值。透過迭代式擴展</w:t>
+      </w:r>
+      <w:proofErr w:type="gramStart"/>
+      <w:r>
+        <w:rPr>
+          <w:rFonts w:ascii="Times New Roman" w:eastAsia="標楷體" w:hAnsi="Times New Roman" w:cs="Times New Roman"/>
+          <w:color w:val="000000"/>
+        </w:rPr>
+        <w:t>鄰域，</w:t>
+      </w:r>
+      <w:proofErr w:type="gramEnd"/>
+      <w:r>
+        <w:rPr>
+          <w:rFonts w:ascii="Times New Roman" w:eastAsia="標楷體" w:hAnsi="Times New Roman" w:cs="Times New Roman"/>
+          <w:color w:val="000000"/>
+        </w:rPr>
+        <w:t>我們可以捕捉不同尺度下的向量變化，從而更全面地了解簡化點</w:t>
       </w:r>
       <w:r>
         <w:rPr>
@@ -6203,7 +6884,23 @@
           <w:rFonts w:ascii="Times New Roman" w:eastAsia="標楷體" w:hAnsi="Times New Roman" w:cs="Times New Roman"/>
           <w:color w:val="000000"/>
         </w:rPr>
-        <w:t>這種由小到大擴展鄰域的策略，有助於避免特殊曲線（例如</w:t>
+        <w:t>這種由小到大</w:t>
+      </w:r>
+      <w:proofErr w:type="gramStart"/>
+      <w:r>
+        <w:rPr>
+          <w:rFonts w:ascii="Times New Roman" w:eastAsia="標楷體" w:hAnsi="Times New Roman" w:cs="Times New Roman"/>
+          <w:color w:val="000000"/>
+        </w:rPr>
+        <w:t>擴展鄰域的</w:t>
+      </w:r>
+      <w:proofErr w:type="gramEnd"/>
+      <w:r>
+        <w:rPr>
+          <w:rFonts w:ascii="Times New Roman" w:eastAsia="標楷體" w:hAnsi="Times New Roman" w:cs="Times New Roman"/>
+          <w:color w:val="000000"/>
+        </w:rPr>
+        <w:t>策略，有助於避免特殊曲線（例如</w:t>
       </w:r>
       <w:r>
         <w:rPr>
@@ -6245,7 +6942,23 @@
           <w:rFonts w:ascii="Times New Roman" w:eastAsia="標楷體" w:hAnsi="Times New Roman" w:cs="Times New Roman"/>
           <w:color w:val="000000"/>
         </w:rPr>
-        <w:t>所示。透過記錄每個尺度下的最大值，我們能夠更準確地識別出簡化點的真實突出程度。</w:t>
+        <w:t>所示。透過記錄每</w:t>
+      </w:r>
+      <w:proofErr w:type="gramStart"/>
+      <w:r>
+        <w:rPr>
+          <w:rFonts w:ascii="Times New Roman" w:eastAsia="標楷體" w:hAnsi="Times New Roman" w:cs="Times New Roman"/>
+          <w:color w:val="000000"/>
+        </w:rPr>
+        <w:t>個</w:t>
+      </w:r>
+      <w:proofErr w:type="gramEnd"/>
+      <w:r>
+        <w:rPr>
+          <w:rFonts w:ascii="Times New Roman" w:eastAsia="標楷體" w:hAnsi="Times New Roman" w:cs="Times New Roman"/>
+          <w:color w:val="000000"/>
+        </w:rPr>
+        <w:t>尺度下的最大值，我們能夠更準確地識別出簡化點的真實突出程度。</w:t>
       </w:r>
     </w:p>
     <w:p>
@@ -6320,7 +7033,23 @@
           <w:rFonts w:ascii="Times New Roman" w:eastAsia="標楷體" w:hAnsi="Times New Roman" w:cs="Times New Roman"/>
           <w:color w:val="000000"/>
         </w:rPr>
-        <w:t>完成所有尺度的向量計算後，我們對每個簡化點所記錄的最大值進行統計分析，計算其平均值和標準差</w:t>
+        <w:t>完成所有尺度的向量計算後，我們對每</w:t>
+      </w:r>
+      <w:proofErr w:type="gramStart"/>
+      <w:r>
+        <w:rPr>
+          <w:rFonts w:ascii="Times New Roman" w:eastAsia="標楷體" w:hAnsi="Times New Roman" w:cs="Times New Roman"/>
+          <w:color w:val="000000"/>
+        </w:rPr>
+        <w:t>個</w:t>
+      </w:r>
+      <w:proofErr w:type="gramEnd"/>
+      <w:r>
+        <w:rPr>
+          <w:rFonts w:ascii="Times New Roman" w:eastAsia="標楷體" w:hAnsi="Times New Roman" w:cs="Times New Roman"/>
+          <w:color w:val="000000"/>
+        </w:rPr>
+        <w:t>簡化點所記錄的最大值進行統計分析，計算其平均值和標準差</w:t>
       </w:r>
       <w:r>
         <w:rPr>
@@ -6356,7 +7085,23 @@
           <w:color w:val="000000"/>
         </w:rPr>
         <w:lastRenderedPageBreak/>
-        <w:t>重，為每個簡化點進行評分，以量化其顯著程度</w:t>
+        <w:t>重，為每</w:t>
+      </w:r>
+      <w:proofErr w:type="gramStart"/>
+      <w:r>
+        <w:rPr>
+          <w:rFonts w:ascii="Times New Roman" w:eastAsia="標楷體" w:hAnsi="Times New Roman" w:cs="Times New Roman"/>
+          <w:color w:val="000000"/>
+        </w:rPr>
+        <w:t>個</w:t>
+      </w:r>
+      <w:proofErr w:type="gramEnd"/>
+      <w:r>
+        <w:rPr>
+          <w:rFonts w:ascii="Times New Roman" w:eastAsia="標楷體" w:hAnsi="Times New Roman" w:cs="Times New Roman"/>
+          <w:color w:val="000000"/>
+        </w:rPr>
+        <w:t>簡化點進行評分，以量化其顯著程度</w:t>
       </w:r>
       <w:r>
         <w:rPr>
@@ -6370,7 +7115,23 @@
           <w:rFonts w:ascii="Times New Roman" w:eastAsia="標楷體" w:hAnsi="Times New Roman" w:cs="Times New Roman"/>
           <w:color w:val="000000"/>
         </w:rPr>
-        <w:t>透過這種多尺度向量預測和自適應閾值判斷相結合的方法，我們能夠更有效地分析</w:t>
+        <w:t>透過這種多尺度向量預測和自適應</w:t>
+      </w:r>
+      <w:proofErr w:type="gramStart"/>
+      <w:r>
+        <w:rPr>
+          <w:rFonts w:ascii="Times New Roman" w:eastAsia="標楷體" w:hAnsi="Times New Roman" w:cs="Times New Roman"/>
+          <w:color w:val="000000"/>
+        </w:rPr>
+        <w:t>閾</w:t>
+      </w:r>
+      <w:proofErr w:type="gramEnd"/>
+      <w:r>
+        <w:rPr>
+          <w:rFonts w:ascii="Times New Roman" w:eastAsia="標楷體" w:hAnsi="Times New Roman" w:cs="Times New Roman"/>
+          <w:color w:val="000000"/>
+        </w:rPr>
+        <w:t>值判斷相結合的方法，我們能夠更有效地分析</w:t>
       </w:r>
       <w:r>
         <w:rPr>
@@ -6412,7 +7173,23 @@
           <w:rFonts w:ascii="Times New Roman" w:eastAsia="標楷體" w:hAnsi="Times New Roman" w:cs="Times New Roman" w:hint="eastAsia"/>
           <w:color w:val="000000"/>
         </w:rPr>
-        <w:t>度與外積變化分析</w:t>
+        <w:t>度</w:t>
+      </w:r>
+      <w:proofErr w:type="gramStart"/>
+      <w:r>
+        <w:rPr>
+          <w:rFonts w:ascii="Times New Roman" w:eastAsia="標楷體" w:hAnsi="Times New Roman" w:cs="Times New Roman" w:hint="eastAsia"/>
+          <w:color w:val="000000"/>
+        </w:rPr>
+        <w:t>與外積變化</w:t>
+      </w:r>
+      <w:proofErr w:type="gramEnd"/>
+      <w:r>
+        <w:rPr>
+          <w:rFonts w:ascii="Times New Roman" w:eastAsia="標楷體" w:hAnsi="Times New Roman" w:cs="Times New Roman" w:hint="eastAsia"/>
+          <w:color w:val="000000"/>
+        </w:rPr>
+        <w:t>分析</w:t>
       </w:r>
     </w:p>
     <w:p>
@@ -6444,7 +7221,103 @@
           <w:rFonts w:ascii="Times New Roman" w:eastAsia="標楷體" w:hAnsi="Times New Roman" w:cs="Times New Roman" w:hint="eastAsia"/>
           <w:color w:val="000000"/>
         </w:rPr>
-        <w:t>陣列，本研究對每個點進行角度變化分析，以識別曲線中的顯著轉折。具體而言，我們首先計算每個點與其前後相鄰點之間的單位向量，然後我們在簡化系列上進行角度變化與方向分析。我們選取簡化點並以其前後兩個點為對象，分別形成兩條向量，經由內積計算成角度變化；同時，我們也進行外積測量，以判斷前後向量是否存在方向改變。當外積的符號發生由正變負，或由負變正的方向變化，我們即認定為該點發生了重大轉向。</w:t>
+        <w:t>陣列，本研究對每</w:t>
+      </w:r>
+      <w:proofErr w:type="gramStart"/>
+      <w:r>
+        <w:rPr>
+          <w:rFonts w:ascii="Times New Roman" w:eastAsia="標楷體" w:hAnsi="Times New Roman" w:cs="Times New Roman" w:hint="eastAsia"/>
+          <w:color w:val="000000"/>
+        </w:rPr>
+        <w:t>個</w:t>
+      </w:r>
+      <w:proofErr w:type="gramEnd"/>
+      <w:r>
+        <w:rPr>
+          <w:rFonts w:ascii="Times New Roman" w:eastAsia="標楷體" w:hAnsi="Times New Roman" w:cs="Times New Roman" w:hint="eastAsia"/>
+          <w:color w:val="000000"/>
+        </w:rPr>
+        <w:t>點進行角度變化分析，以識別曲線中的顯著轉折。具體而言，我們首先計算每</w:t>
+      </w:r>
+      <w:proofErr w:type="gramStart"/>
+      <w:r>
+        <w:rPr>
+          <w:rFonts w:ascii="Times New Roman" w:eastAsia="標楷體" w:hAnsi="Times New Roman" w:cs="Times New Roman" w:hint="eastAsia"/>
+          <w:color w:val="000000"/>
+        </w:rPr>
+        <w:t>個</w:t>
+      </w:r>
+      <w:proofErr w:type="gramEnd"/>
+      <w:r>
+        <w:rPr>
+          <w:rFonts w:ascii="Times New Roman" w:eastAsia="標楷體" w:hAnsi="Times New Roman" w:cs="Times New Roman" w:hint="eastAsia"/>
+          <w:color w:val="000000"/>
+        </w:rPr>
+        <w:t>點與其前後相鄰點之間的單位向量，然後我們在簡化系列上進行角度變化與方向分析。我們選取簡化點並以其前後兩個點為對象，分別形成兩條向量，經由內積計算成角度變化；同時，我們也</w:t>
+      </w:r>
+      <w:proofErr w:type="gramStart"/>
+      <w:r>
+        <w:rPr>
+          <w:rFonts w:ascii="Times New Roman" w:eastAsia="標楷體" w:hAnsi="Times New Roman" w:cs="Times New Roman" w:hint="eastAsia"/>
+          <w:color w:val="000000"/>
+        </w:rPr>
+        <w:t>進行外積測量</w:t>
+      </w:r>
+      <w:proofErr w:type="gramEnd"/>
+      <w:r>
+        <w:rPr>
+          <w:rFonts w:ascii="Times New Roman" w:eastAsia="標楷體" w:hAnsi="Times New Roman" w:cs="Times New Roman" w:hint="eastAsia"/>
+          <w:color w:val="000000"/>
+        </w:rPr>
+        <w:t>，以判斷前後向量是否存在方向改變。</w:t>
+      </w:r>
+      <w:proofErr w:type="gramStart"/>
+      <w:r>
+        <w:rPr>
+          <w:rFonts w:ascii="Times New Roman" w:eastAsia="標楷體" w:hAnsi="Times New Roman" w:cs="Times New Roman" w:hint="eastAsia"/>
+          <w:color w:val="000000"/>
+        </w:rPr>
+        <w:t>當外積的</w:t>
+      </w:r>
+      <w:proofErr w:type="gramEnd"/>
+      <w:r>
+        <w:rPr>
+          <w:rFonts w:ascii="Times New Roman" w:eastAsia="標楷體" w:hAnsi="Times New Roman" w:cs="Times New Roman" w:hint="eastAsia"/>
+          <w:color w:val="000000"/>
+        </w:rPr>
+        <w:t>符號發生由</w:t>
+      </w:r>
+      <w:proofErr w:type="gramStart"/>
+      <w:r>
+        <w:rPr>
+          <w:rFonts w:ascii="Times New Roman" w:eastAsia="標楷體" w:hAnsi="Times New Roman" w:cs="Times New Roman" w:hint="eastAsia"/>
+          <w:color w:val="000000"/>
+        </w:rPr>
+        <w:t>正變負</w:t>
+      </w:r>
+      <w:proofErr w:type="gramEnd"/>
+      <w:r>
+        <w:rPr>
+          <w:rFonts w:ascii="Times New Roman" w:eastAsia="標楷體" w:hAnsi="Times New Roman" w:cs="Times New Roman" w:hint="eastAsia"/>
+          <w:color w:val="000000"/>
+        </w:rPr>
+        <w:t>，或由</w:t>
+      </w:r>
+      <w:proofErr w:type="gramStart"/>
+      <w:r>
+        <w:rPr>
+          <w:rFonts w:ascii="Times New Roman" w:eastAsia="標楷體" w:hAnsi="Times New Roman" w:cs="Times New Roman" w:hint="eastAsia"/>
+          <w:color w:val="000000"/>
+        </w:rPr>
+        <w:t>負變正的</w:t>
+      </w:r>
+      <w:proofErr w:type="gramEnd"/>
+      <w:r>
+        <w:rPr>
+          <w:rFonts w:ascii="Times New Roman" w:eastAsia="標楷體" w:hAnsi="Times New Roman" w:cs="Times New Roman" w:hint="eastAsia"/>
+          <w:color w:val="000000"/>
+        </w:rPr>
+        <w:t>方向變化，我們即認定為該點發生了重大轉向。</w:t>
       </w:r>
     </w:p>
     <w:p>
@@ -6462,7 +7335,55 @@
           <w:rFonts w:ascii="Times New Roman" w:eastAsia="標楷體" w:hAnsi="Times New Roman" w:cs="Times New Roman" w:hint="eastAsia"/>
           <w:color w:val="000000"/>
         </w:rPr>
-        <w:t>在完成上述角度變化分析和權重調整後，對每個點的評分進行閾值判斷。具體而言，我們提取評分超過預先設定閾值的點位，並將其標記為特徵點進行下個步驟的計算。</w:t>
+        <w:t>在完成上述角度變化分析和權重調整後，對每</w:t>
+      </w:r>
+      <w:proofErr w:type="gramStart"/>
+      <w:r>
+        <w:rPr>
+          <w:rFonts w:ascii="Times New Roman" w:eastAsia="標楷體" w:hAnsi="Times New Roman" w:cs="Times New Roman" w:hint="eastAsia"/>
+          <w:color w:val="000000"/>
+        </w:rPr>
+        <w:t>個</w:t>
+      </w:r>
+      <w:proofErr w:type="gramEnd"/>
+      <w:r>
+        <w:rPr>
+          <w:rFonts w:ascii="Times New Roman" w:eastAsia="標楷體" w:hAnsi="Times New Roman" w:cs="Times New Roman" w:hint="eastAsia"/>
+          <w:color w:val="000000"/>
+        </w:rPr>
+        <w:t>點的評分進行</w:t>
+      </w:r>
+      <w:proofErr w:type="gramStart"/>
+      <w:r>
+        <w:rPr>
+          <w:rFonts w:ascii="Times New Roman" w:eastAsia="標楷體" w:hAnsi="Times New Roman" w:cs="Times New Roman" w:hint="eastAsia"/>
+          <w:color w:val="000000"/>
+        </w:rPr>
+        <w:t>閾</w:t>
+      </w:r>
+      <w:proofErr w:type="gramEnd"/>
+      <w:r>
+        <w:rPr>
+          <w:rFonts w:ascii="Times New Roman" w:eastAsia="標楷體" w:hAnsi="Times New Roman" w:cs="Times New Roman" w:hint="eastAsia"/>
+          <w:color w:val="000000"/>
+        </w:rPr>
+        <w:t>值判斷。具體而言，我們提取評分超過預先設定</w:t>
+      </w:r>
+      <w:proofErr w:type="gramStart"/>
+      <w:r>
+        <w:rPr>
+          <w:rFonts w:ascii="Times New Roman" w:eastAsia="標楷體" w:hAnsi="Times New Roman" w:cs="Times New Roman" w:hint="eastAsia"/>
+          <w:color w:val="000000"/>
+        </w:rPr>
+        <w:t>閾</w:t>
+      </w:r>
+      <w:proofErr w:type="gramEnd"/>
+      <w:r>
+        <w:rPr>
+          <w:rFonts w:ascii="Times New Roman" w:eastAsia="標楷體" w:hAnsi="Times New Roman" w:cs="Times New Roman" w:hint="eastAsia"/>
+          <w:color w:val="000000"/>
+        </w:rPr>
+        <w:t>值的點位，並將其標記為特徵點進行下個步驟的計算。</w:t>
       </w:r>
     </w:p>
     <w:p>
@@ -6522,7 +7443,39 @@
           <w:rFonts w:ascii="Times New Roman" w:eastAsia="標楷體" w:hAnsi="Times New Roman" w:cs="Times New Roman" w:hint="eastAsia"/>
           <w:color w:val="000000"/>
         </w:rPr>
-        <w:t>簡化或特徵值閾值篩選所可能遺漏的關鍵曲線形態，系統會對相鄰候選特徵點在原始曲線中的索引距離進行精確評估。當兩點之間的距離超過預先設定的閾值時，系統將啟動進一步的幾何分析流程。</w:t>
+        <w:t>簡化或特徵值</w:t>
+      </w:r>
+      <w:proofErr w:type="gramStart"/>
+      <w:r>
+        <w:rPr>
+          <w:rFonts w:ascii="Times New Roman" w:eastAsia="標楷體" w:hAnsi="Times New Roman" w:cs="Times New Roman" w:hint="eastAsia"/>
+          <w:color w:val="000000"/>
+        </w:rPr>
+        <w:t>閾</w:t>
+      </w:r>
+      <w:proofErr w:type="gramEnd"/>
+      <w:r>
+        <w:rPr>
+          <w:rFonts w:ascii="Times New Roman" w:eastAsia="標楷體" w:hAnsi="Times New Roman" w:cs="Times New Roman" w:hint="eastAsia"/>
+          <w:color w:val="000000"/>
+        </w:rPr>
+        <w:t>值篩選所可能遺漏的關鍵曲線形態，系統會對相鄰候選特徵點在原始曲線中的索引距離進行精確評估。當兩點之間的距離超過預先設定的</w:t>
+      </w:r>
+      <w:proofErr w:type="gramStart"/>
+      <w:r>
+        <w:rPr>
+          <w:rFonts w:ascii="Times New Roman" w:eastAsia="標楷體" w:hAnsi="Times New Roman" w:cs="Times New Roman" w:hint="eastAsia"/>
+          <w:color w:val="000000"/>
+        </w:rPr>
+        <w:t>閾</w:t>
+      </w:r>
+      <w:proofErr w:type="gramEnd"/>
+      <w:r>
+        <w:rPr>
+          <w:rFonts w:ascii="Times New Roman" w:eastAsia="標楷體" w:hAnsi="Times New Roman" w:cs="Times New Roman" w:hint="eastAsia"/>
+          <w:color w:val="000000"/>
+        </w:rPr>
+        <w:t>值時，系統將啟動進一步的幾何分析流程。</w:t>
       </w:r>
     </w:p>
     <w:p>
@@ -6540,7 +7493,39 @@
           <w:rFonts w:ascii="Times New Roman" w:eastAsia="標楷體" w:hAnsi="Times New Roman" w:cs="Times New Roman" w:hint="eastAsia"/>
           <w:color w:val="000000"/>
         </w:rPr>
-        <w:t>首先，在該區段內計算內積所對應的夾角變化，若偵測到該角度超過特定門檻，表示曲線在此處具有潛在的彎折或方向轉變，則會在區段中央插入一個新的特徵點，以彌補原本簡化策略中無法涵蓋的幾何特徵。</w:t>
+        <w:t>首先，在該區段內計算</w:t>
+      </w:r>
+      <w:proofErr w:type="gramStart"/>
+      <w:r>
+        <w:rPr>
+          <w:rFonts w:ascii="Times New Roman" w:eastAsia="標楷體" w:hAnsi="Times New Roman" w:cs="Times New Roman" w:hint="eastAsia"/>
+          <w:color w:val="000000"/>
+        </w:rPr>
+        <w:t>內積所對應</w:t>
+      </w:r>
+      <w:proofErr w:type="gramEnd"/>
+      <w:r>
+        <w:rPr>
+          <w:rFonts w:ascii="Times New Roman" w:eastAsia="標楷體" w:hAnsi="Times New Roman" w:cs="Times New Roman" w:hint="eastAsia"/>
+          <w:color w:val="000000"/>
+        </w:rPr>
+        <w:t>的夾角變化，若偵測到該角度超過特定門檻，表示曲線在此處具有潛在</w:t>
+      </w:r>
+      <w:proofErr w:type="gramStart"/>
+      <w:r>
+        <w:rPr>
+          <w:rFonts w:ascii="Times New Roman" w:eastAsia="標楷體" w:hAnsi="Times New Roman" w:cs="Times New Roman" w:hint="eastAsia"/>
+          <w:color w:val="000000"/>
+        </w:rPr>
+        <w:t>的彎折或</w:t>
+      </w:r>
+      <w:proofErr w:type="gramEnd"/>
+      <w:r>
+        <w:rPr>
+          <w:rFonts w:ascii="Times New Roman" w:eastAsia="標楷體" w:hAnsi="Times New Roman" w:cs="Times New Roman" w:hint="eastAsia"/>
+          <w:color w:val="000000"/>
+        </w:rPr>
+        <w:t>方向轉變，則會在區段中央插入一個新的特徵點，以彌補原本簡化策略中無法涵蓋的幾何特徵。</w:t>
       </w:r>
     </w:p>
     <w:p>
@@ -6610,7 +7595,23 @@
           <w:rFonts w:ascii="Times New Roman" w:eastAsia="標楷體" w:hAnsi="Times New Roman" w:cs="Times New Roman"/>
           <w:lang w:val="en-US"/>
         </w:rPr>
-        <w:t>傳統上，當使用卷積神經網路（</w:t>
+        <w:t>傳統上，當</w:t>
+      </w:r>
+      <w:proofErr w:type="gramStart"/>
+      <w:r>
+        <w:rPr>
+          <w:rFonts w:ascii="Times New Roman" w:eastAsia="標楷體" w:hAnsi="Times New Roman" w:cs="Times New Roman"/>
+          <w:lang w:val="en-US"/>
+        </w:rPr>
+        <w:t>使用卷積神經</w:t>
+      </w:r>
+      <w:proofErr w:type="gramEnd"/>
+      <w:r>
+        <w:rPr>
+          <w:rFonts w:ascii="Times New Roman" w:eastAsia="標楷體" w:hAnsi="Times New Roman" w:cs="Times New Roman"/>
+          <w:lang w:val="en-US"/>
+        </w:rPr>
+        <w:t>網路（</w:t>
       </w:r>
       <w:r>
         <w:rPr>
@@ -6774,14 +7775,46 @@
           <w:rFonts w:ascii="Times New Roman" w:eastAsia="標楷體" w:hAnsi="Times New Roman" w:cs="Times New Roman"/>
           <w:lang w:val="en-US"/>
         </w:rPr>
-        <w:t>將上步驟所得節點替有序陣列切個成多線段</w:t>
-      </w:r>
+        <w:t>將上步驟所得節點替有序陣列</w:t>
+      </w:r>
+      <w:proofErr w:type="gramStart"/>
       <w:r>
         <w:rPr>
           <w:rFonts w:ascii="Times New Roman" w:eastAsia="標楷體" w:hAnsi="Times New Roman" w:cs="Times New Roman"/>
           <w:lang w:val="en-US"/>
         </w:rPr>
-        <w:t>。並將每個線段的端點轉換為指標。透過這些指標，我們可以直接存取曲線中任意兩點之間的所有路徑點，包括起點、終點以及</w:t>
+        <w:t>切個成</w:t>
+      </w:r>
+      <w:proofErr w:type="gramEnd"/>
+      <w:r>
+        <w:rPr>
+          <w:rFonts w:ascii="Times New Roman" w:eastAsia="標楷體" w:hAnsi="Times New Roman" w:cs="Times New Roman"/>
+          <w:lang w:val="en-US"/>
+        </w:rPr>
+        <w:t>多線段</w:t>
+      </w:r>
+      <w:r>
+        <w:rPr>
+          <w:rFonts w:ascii="Times New Roman" w:eastAsia="標楷體" w:hAnsi="Times New Roman" w:cs="Times New Roman"/>
+          <w:lang w:val="en-US"/>
+        </w:rPr>
+        <w:t>。並將每</w:t>
+      </w:r>
+      <w:proofErr w:type="gramStart"/>
+      <w:r>
+        <w:rPr>
+          <w:rFonts w:ascii="Times New Roman" w:eastAsia="標楷體" w:hAnsi="Times New Roman" w:cs="Times New Roman"/>
+          <w:lang w:val="en-US"/>
+        </w:rPr>
+        <w:t>個</w:t>
+      </w:r>
+      <w:proofErr w:type="gramEnd"/>
+      <w:r>
+        <w:rPr>
+          <w:rFonts w:ascii="Times New Roman" w:eastAsia="標楷體" w:hAnsi="Times New Roman" w:cs="Times New Roman"/>
+          <w:lang w:val="en-US"/>
+        </w:rPr>
+        <w:t>線段的端點轉換為指標。透過這些指標，我們可以直接存取曲線中任意兩點之間的所有路徑點，包括起點、終點以及</w:t>
       </w:r>
       <w:r>
         <w:rPr>
@@ -7082,7 +8115,23 @@
           <w:rFonts w:ascii="Times New Roman" w:eastAsia="標楷體" w:hAnsi="Times New Roman" w:cs="Times New Roman"/>
           <w:lang w:val="en-US"/>
         </w:rPr>
-        <w:t>運算中更高效地進行線條運算，從而提高整體運算效能。</w:t>
+        <w:t>運算中更</w:t>
+      </w:r>
+      <w:proofErr w:type="gramStart"/>
+      <w:r>
+        <w:rPr>
+          <w:rFonts w:ascii="Times New Roman" w:eastAsia="標楷體" w:hAnsi="Times New Roman" w:cs="Times New Roman"/>
+          <w:lang w:val="en-US"/>
+        </w:rPr>
+        <w:t>高效地進行</w:t>
+      </w:r>
+      <w:proofErr w:type="gramEnd"/>
+      <w:r>
+        <w:rPr>
+          <w:rFonts w:ascii="Times New Roman" w:eastAsia="標楷體" w:hAnsi="Times New Roman" w:cs="Times New Roman"/>
+          <w:lang w:val="en-US"/>
+        </w:rPr>
+        <w:t>線條運算，從而提高整體運算效能。</w:t>
       </w:r>
     </w:p>
     <w:p>
@@ -7125,7 +8174,21 @@
         <w:rPr>
           <w:rFonts w:eastAsia="標楷體" w:hint="eastAsia"/>
         </w:rPr>
-        <w:t>在完成特徵點選取與線段分割後，流程進入了整個曲線還原中最關鍵的階段</w:t>
+        <w:t>在完成特徵點選取與線段分割後，流程進入了整個曲線還原中</w:t>
+      </w:r>
+      <w:proofErr w:type="gramStart"/>
+      <w:r>
+        <w:rPr>
+          <w:rFonts w:eastAsia="標楷體" w:hint="eastAsia"/>
+        </w:rPr>
+        <w:t>最</w:t>
+      </w:r>
+      <w:proofErr w:type="gramEnd"/>
+      <w:r>
+        <w:rPr>
+          <w:rFonts w:eastAsia="標楷體" w:hint="eastAsia"/>
+        </w:rPr>
+        <w:t>關鍵的階段</w:t>
       </w:r>
       <w:r>
         <w:rPr>
@@ -7219,7 +8282,21 @@
         <w:rPr>
           <w:rFonts w:eastAsia="標楷體" w:hint="eastAsia"/>
         </w:rPr>
-        <w:t>然而，本研究最終所採用的擬合方法，跳脫上述雙重設計的框架，改採數學封閉解（</w:t>
+        <w:t>然而，本研究最終所採用的擬合方法，跳脫上述雙重設計的框架，改</w:t>
+      </w:r>
+      <w:proofErr w:type="gramStart"/>
+      <w:r>
+        <w:rPr>
+          <w:rFonts w:eastAsia="標楷體" w:hint="eastAsia"/>
+        </w:rPr>
+        <w:t>採</w:t>
+      </w:r>
+      <w:proofErr w:type="gramEnd"/>
+      <w:r>
+        <w:rPr>
+          <w:rFonts w:eastAsia="標楷體" w:hint="eastAsia"/>
+        </w:rPr>
+        <w:t>數學封閉解（</w:t>
       </w:r>
       <w:r>
         <w:rPr>
@@ -7263,7 +8340,21 @@
         <w:rPr>
           <w:rFonts w:eastAsia="標楷體"/>
         </w:rPr>
-        <w:t>，優秀的損失函數能夠協助擬合程式更快速精準的得到理想的</w:t>
+        <w:t>，優秀的損失函數能夠協助擬合程式更快速精</w:t>
+      </w:r>
+      <w:proofErr w:type="gramStart"/>
+      <w:r>
+        <w:rPr>
+          <w:rFonts w:eastAsia="標楷體"/>
+        </w:rPr>
+        <w:t>準</w:t>
+      </w:r>
+      <w:proofErr w:type="gramEnd"/>
+      <w:r>
+        <w:rPr>
+          <w:rFonts w:eastAsia="標楷體"/>
+        </w:rPr>
+        <w:t>的得到理想的</w:t>
       </w:r>
       <w:r>
         <w:rPr>
@@ -7300,8 +8391,16 @@
         <w:rPr>
           <w:rFonts w:eastAsia="標楷體"/>
         </w:rPr>
-        <w:t>(3)hausdorff</w:t>
-      </w:r>
+        <w:t>(3)</w:t>
+      </w:r>
+      <w:proofErr w:type="spellStart"/>
+      <w:r>
+        <w:rPr>
+          <w:rFonts w:eastAsia="標楷體"/>
+        </w:rPr>
+        <w:t>hausdorff</w:t>
+      </w:r>
+      <w:proofErr w:type="spellEnd"/>
       <w:r>
         <w:rPr>
           <w:rFonts w:eastAsia="標楷體"/>
@@ -7417,7 +8516,21 @@
         <w:rPr>
           <w:rFonts w:ascii="Times New Roman" w:eastAsia="標楷體" w:hAnsi="Times New Roman" w:cs="Times New Roman"/>
         </w:rPr>
-        <w:t>與擬合後的線段</w:t>
+        <w:t>與</w:t>
+      </w:r>
+      <w:proofErr w:type="gramStart"/>
+      <w:r>
+        <w:rPr>
+          <w:rFonts w:ascii="Times New Roman" w:eastAsia="標楷體" w:hAnsi="Times New Roman" w:cs="Times New Roman"/>
+        </w:rPr>
+        <w:t>擬合後的</w:t>
+      </w:r>
+      <w:proofErr w:type="gramEnd"/>
+      <w:r>
+        <w:rPr>
+          <w:rFonts w:ascii="Times New Roman" w:eastAsia="標楷體" w:hAnsi="Times New Roman" w:cs="Times New Roman"/>
+        </w:rPr>
+        <w:t>線段</w:t>
       </w:r>
       <w:r>
         <w:rPr>
@@ -7650,12 +8763,21 @@
           <w:color w:val="000000"/>
         </w:rPr>
       </w:pPr>
-      <w:r>
-        <w:rPr>
-          <w:rFonts w:ascii="Times New Roman" w:eastAsia="標楷體" w:hAnsi="Times New Roman" w:cs="Times New Roman"/>
-          <w:color w:val="000000"/>
-        </w:rPr>
-        <w:t>此外，由於分母固定，該計算方式會使準確度表現過高，進而降低鑑別度，使得難以獲得最佳的擬合結果</w:t>
+      <w:proofErr w:type="gramStart"/>
+      <w:r>
+        <w:rPr>
+          <w:rFonts w:ascii="Times New Roman" w:eastAsia="標楷體" w:hAnsi="Times New Roman" w:cs="Times New Roman"/>
+          <w:color w:val="000000"/>
+        </w:rPr>
+        <w:t>此外，</w:t>
+      </w:r>
+      <w:proofErr w:type="gramEnd"/>
+      <w:r>
+        <w:rPr>
+          <w:rFonts w:ascii="Times New Roman" w:eastAsia="標楷體" w:hAnsi="Times New Roman" w:cs="Times New Roman"/>
+          <w:color w:val="000000"/>
+        </w:rPr>
+        <w:t>由於分母固定，該計算方式會使準確度表現過高，進而降低鑑別度，使得難以獲得最佳的擬合結果</w:t>
       </w:r>
     </w:p>
     <w:p>
@@ -7714,6 +8836,7 @@
         </w:rPr>
         <w:t>之</w:t>
       </w:r>
+      <w:proofErr w:type="spellStart"/>
       <w:r>
         <w:rPr>
           <w:rFonts w:ascii="Times New Roman" w:eastAsia="標楷體" w:hAnsi="Times New Roman" w:cs="Times New Roman"/>
@@ -7721,6 +8844,7 @@
         </w:rPr>
         <w:t>Opencv</w:t>
       </w:r>
+      <w:proofErr w:type="spellEnd"/>
       <w:r>
         <w:rPr>
           <w:rFonts w:ascii="Times New Roman" w:eastAsia="標楷體" w:hAnsi="Times New Roman" w:cs="Times New Roman"/>
@@ -8181,23 +9305,33 @@
           <w:rFonts w:eastAsia="標楷體"/>
         </w:rPr>
       </w:pPr>
+      <w:proofErr w:type="spellStart"/>
       <w:r>
         <w:rPr>
           <w:rFonts w:eastAsia="標楷體"/>
         </w:rPr>
         <w:t>Hausdorff</w:t>
       </w:r>
+      <w:proofErr w:type="spellEnd"/>
       <w:r>
         <w:rPr>
           <w:rFonts w:eastAsia="標楷體"/>
         </w:rPr>
         <w:t>距離（</w:t>
       </w:r>
+      <w:proofErr w:type="spellStart"/>
       <w:r>
         <w:rPr>
           <w:rFonts w:eastAsia="標楷體"/>
         </w:rPr>
-        <w:t>Hausdorff Distance</w:t>
+        <w:t>Hausdorff</w:t>
+      </w:r>
+      <w:proofErr w:type="spellEnd"/>
+      <w:r>
+        <w:rPr>
+          <w:rFonts w:eastAsia="標楷體"/>
+        </w:rPr>
+        <w:t xml:space="preserve"> Distance</w:t>
       </w:r>
       <w:r>
         <w:rPr>
@@ -8237,6 +9371,7 @@
           <w:color w:val="000000"/>
         </w:rPr>
       </w:pPr>
+      <w:proofErr w:type="spellStart"/>
       <w:r>
         <w:rPr>
           <w:rFonts w:ascii="Times New Roman" w:eastAsia="標楷體" w:hAnsi="Times New Roman" w:cs="Times New Roman"/>
@@ -8244,6 +9379,7 @@
         </w:rPr>
         <w:t>Hausdorff</w:t>
       </w:r>
+      <w:proofErr w:type="spellEnd"/>
       <w:r>
         <w:rPr>
           <w:rFonts w:ascii="Times New Roman" w:eastAsia="標楷體" w:hAnsi="Times New Roman" w:cs="Times New Roman"/>
@@ -8277,7 +9413,23 @@
           <w:rFonts w:ascii="Times New Roman" w:eastAsia="標楷體" w:hAnsi="Times New Roman" w:cs="Times New Roman"/>
           <w:color w:val="000000"/>
         </w:rPr>
-        <w:t>是一種用來衡量兩個點集之間的相似度的度量方式，而本研究將其用來比對手繪曲線切割出的線段</w:t>
+        <w:t>是一種用來衡量</w:t>
+      </w:r>
+      <w:proofErr w:type="gramStart"/>
+      <w:r>
+        <w:rPr>
+          <w:rFonts w:ascii="Times New Roman" w:eastAsia="標楷體" w:hAnsi="Times New Roman" w:cs="Times New Roman"/>
+          <w:color w:val="000000"/>
+        </w:rPr>
+        <w:t>兩個點集之間</w:t>
+      </w:r>
+      <w:proofErr w:type="gramEnd"/>
+      <w:r>
+        <w:rPr>
+          <w:rFonts w:ascii="Times New Roman" w:eastAsia="標楷體" w:hAnsi="Times New Roman" w:cs="Times New Roman"/>
+          <w:color w:val="000000"/>
+        </w:rPr>
+        <w:t>的相似度的度量方式，而本研究將其用來比對手繪曲線切割出的線段</w:t>
       </w:r>
       <w:r>
         <w:rPr>
@@ -8710,6 +9862,7 @@
         </w:rPr>
         <w:t>經過多次的測試與嘗試，最終發現</w:t>
       </w:r>
+      <w:proofErr w:type="spellStart"/>
       <w:r>
         <w:rPr>
           <w:rFonts w:ascii="Times New Roman" w:eastAsia="標楷體" w:hAnsi="Times New Roman" w:cs="Times New Roman" w:hint="eastAsia"/>
@@ -8724,6 +9877,7 @@
         </w:rPr>
         <w:t>ausdorff</w:t>
       </w:r>
+      <w:proofErr w:type="spellEnd"/>
       <w:r>
         <w:rPr>
           <w:rFonts w:ascii="Times New Roman" w:eastAsia="標楷體" w:hAnsi="Times New Roman" w:cs="Times New Roman"/>
@@ -8759,6 +9913,7 @@
         </w:rPr>
         <w:t>做為損失函數同時兼顧了速度與準確度，故後續的實驗都以</w:t>
       </w:r>
+      <w:proofErr w:type="spellStart"/>
       <w:r>
         <w:rPr>
           <w:rFonts w:ascii="Times New Roman" w:eastAsia="標楷體" w:hAnsi="Times New Roman" w:cs="Times New Roman"/>
@@ -8773,6 +9928,7 @@
         </w:rPr>
         <w:t>ausdorff</w:t>
       </w:r>
+      <w:proofErr w:type="spellEnd"/>
       <w:r>
         <w:rPr>
           <w:rFonts w:ascii="Times New Roman" w:eastAsia="標楷體" w:hAnsi="Times New Roman" w:cs="Times New Roman"/>
@@ -8851,12 +10007,26 @@
         <w:rPr>
           <w:rFonts w:eastAsia="標楷體"/>
         </w:rPr>
-        <w:t>擬合演算法，進行擬合的演算法需要考慮到計算時間、精準度，且要能避免區域最佳解導致無法得出全域最佳解的狀況，此部份本研究亦測試了數種演算法來進行擬合，其中包含</w:t>
-      </w:r>
+        <w:t>擬合演算法，進行擬合的演算法需要考慮到計算時間、精</w:t>
+      </w:r>
+      <w:proofErr w:type="gramStart"/>
       <w:r>
         <w:rPr>
           <w:rFonts w:eastAsia="標楷體"/>
         </w:rPr>
+        <w:t>準</w:t>
+      </w:r>
+      <w:proofErr w:type="gramEnd"/>
+      <w:r>
+        <w:rPr>
+          <w:rFonts w:eastAsia="標楷體"/>
+        </w:rPr>
+        <w:t>度，且要能避免區域最佳解導致無法得出全域最佳解的狀況，此部份本研究亦測試了數種演算法來進行擬合，其中包含</w:t>
+      </w:r>
+      <w:r>
+        <w:rPr>
+          <w:rFonts w:eastAsia="標楷體"/>
+        </w:rPr>
         <w:t>:(1)</w:t>
       </w:r>
       <w:r>
@@ -8871,12 +10041,14 @@
         </w:rPr>
         <w:t>(2)</w:t>
       </w:r>
+      <w:proofErr w:type="gramStart"/>
       <w:r>
         <w:rPr>
           <w:rFonts w:eastAsia="標楷體"/>
         </w:rPr>
         <w:t>九宮格法以及</w:t>
       </w:r>
+      <w:proofErr w:type="gramEnd"/>
       <w:r>
         <w:rPr>
           <w:rFonts w:eastAsia="標楷體"/>
@@ -8981,7 +10153,23 @@
           <w:rFonts w:ascii="Times New Roman" w:eastAsia="標楷體" w:hAnsi="Times New Roman" w:cs="Times New Roman"/>
           <w:color w:val="000000"/>
         </w:rPr>
-        <w:t>即對所有可能的貝茲曲線控制點組合進行窮舉，並將每條生成的貝茲曲線與原圖進行比較，但經過幾次嘗試，</w:t>
+        <w:t>即對所有可能的貝茲曲線控制點組合</w:t>
+      </w:r>
+      <w:proofErr w:type="gramStart"/>
+      <w:r>
+        <w:rPr>
+          <w:rFonts w:ascii="Times New Roman" w:eastAsia="標楷體" w:hAnsi="Times New Roman" w:cs="Times New Roman"/>
+          <w:color w:val="000000"/>
+        </w:rPr>
+        <w:t>進行窮舉</w:t>
+      </w:r>
+      <w:proofErr w:type="gramEnd"/>
+      <w:r>
+        <w:rPr>
+          <w:rFonts w:ascii="Times New Roman" w:eastAsia="標楷體" w:hAnsi="Times New Roman" w:cs="Times New Roman"/>
+          <w:color w:val="000000"/>
+        </w:rPr>
+        <w:t>，並將每條生成的貝茲曲線與原圖進行比較，但經過幾次嘗試，</w:t>
       </w:r>
       <w:r>
         <w:rPr>
@@ -9023,7 +10211,23 @@
           <w:rFonts w:ascii="Times New Roman" w:eastAsia="標楷體" w:hAnsi="Times New Roman" w:cs="Times New Roman"/>
           <w:color w:val="000000"/>
         </w:rPr>
-        <w:t>像素，每個三次貝茲曲線需要</w:t>
+        <w:t>像素，每</w:t>
+      </w:r>
+      <w:proofErr w:type="gramStart"/>
+      <w:r>
+        <w:rPr>
+          <w:rFonts w:ascii="Times New Roman" w:eastAsia="標楷體" w:hAnsi="Times New Roman" w:cs="Times New Roman"/>
+          <w:color w:val="000000"/>
+        </w:rPr>
+        <w:t>個</w:t>
+      </w:r>
+      <w:proofErr w:type="gramEnd"/>
+      <w:r>
+        <w:rPr>
+          <w:rFonts w:ascii="Times New Roman" w:eastAsia="標楷體" w:hAnsi="Times New Roman" w:cs="Times New Roman"/>
+          <w:color w:val="000000"/>
+        </w:rPr>
+        <w:t>三次貝茲曲線需要</w:t>
       </w:r>
       <w:r>
         <w:rPr>
@@ -9475,7 +10679,23 @@
           <w:rFonts w:ascii="Times New Roman" w:eastAsia="標楷體" w:hAnsi="Times New Roman" w:cs="Times New Roman"/>
           <w:color w:val="000000"/>
         </w:rPr>
-        <w:t>首先將整個畫布劃分為九個區塊（九宮格），初始的控制點位於每個區塊的中心點，進行損失計算，接著對表現最好的</w:t>
+        <w:t>首先將整個畫布劃分為九個區塊（九宮格），初始的控制點位於每</w:t>
+      </w:r>
+      <w:proofErr w:type="gramStart"/>
+      <w:r>
+        <w:rPr>
+          <w:rFonts w:ascii="Times New Roman" w:eastAsia="標楷體" w:hAnsi="Times New Roman" w:cs="Times New Roman"/>
+          <w:color w:val="000000"/>
+        </w:rPr>
+        <w:t>個</w:t>
+      </w:r>
+      <w:proofErr w:type="gramEnd"/>
+      <w:r>
+        <w:rPr>
+          <w:rFonts w:ascii="Times New Roman" w:eastAsia="標楷體" w:hAnsi="Times New Roman" w:cs="Times New Roman"/>
+          <w:color w:val="000000"/>
+        </w:rPr>
+        <w:t>區塊的中心點，進行損失計算，接著對表現最好的</w:t>
       </w:r>
       <w:r>
         <w:rPr>
@@ -9542,7 +10762,23 @@
           <w:rFonts w:ascii="Times New Roman" w:eastAsia="標楷體" w:hAnsi="Times New Roman" w:cs="Times New Roman"/>
           <w:color w:val="000000"/>
         </w:rPr>
-        <w:t>O(k*logN)</w:t>
+        <w:t>O(k*</w:t>
+      </w:r>
+      <w:proofErr w:type="spellStart"/>
+      <w:r>
+        <w:rPr>
+          <w:rFonts w:ascii="Times New Roman" w:eastAsia="標楷體" w:hAnsi="Times New Roman" w:cs="Times New Roman"/>
+          <w:color w:val="000000"/>
+        </w:rPr>
+        <w:t>logN</w:t>
+      </w:r>
+      <w:proofErr w:type="spellEnd"/>
+      <w:r>
+        <w:rPr>
+          <w:rFonts w:ascii="Times New Roman" w:eastAsia="標楷體" w:hAnsi="Times New Roman" w:cs="Times New Roman"/>
+          <w:color w:val="000000"/>
+        </w:rPr>
+        <w:t>)</w:t>
       </w:r>
       <w:r>
         <w:rPr>
@@ -9622,7 +10858,14 @@
         <w:rPr>
           <w:rFonts w:eastAsia="標楷體"/>
         </w:rPr>
-        <w:t>(Genetic Algorithm,</w:t>
+        <w:t xml:space="preserve">(Genetic </w:t>
+      </w:r>
+      <w:proofErr w:type="spellStart"/>
+      <w:r>
+        <w:rPr>
+          <w:rFonts w:eastAsia="標楷體"/>
+        </w:rPr>
+        <w:t>Algorithm,</w:t>
       </w:r>
       <w:r>
         <w:rPr>
@@ -9637,6 +10880,7 @@
         </w:rPr>
         <w:t>S</w:t>
       </w:r>
+      <w:proofErr w:type="spellEnd"/>
       <w:r>
         <w:rPr>
           <w:rFonts w:eastAsia="標楷體"/>
@@ -9783,7 +11027,23 @@
           <w:color w:val="000000"/>
         </w:rPr>
         <w:lastRenderedPageBreak/>
-        <w:t>從隨機種群中逐步篩選出最適解，以尋找問題的最優解。本研究將</w:t>
+        <w:t>從隨機種群中逐步篩選出</w:t>
+      </w:r>
+      <w:proofErr w:type="gramStart"/>
+      <w:r>
+        <w:rPr>
+          <w:rFonts w:ascii="Times New Roman" w:eastAsia="標楷體" w:hAnsi="Times New Roman" w:cs="Times New Roman"/>
+          <w:color w:val="000000"/>
+        </w:rPr>
+        <w:t>最適解</w:t>
+      </w:r>
+      <w:proofErr w:type="gramEnd"/>
+      <w:r>
+        <w:rPr>
+          <w:rFonts w:ascii="Times New Roman" w:eastAsia="標楷體" w:hAnsi="Times New Roman" w:cs="Times New Roman"/>
+          <w:color w:val="000000"/>
+        </w:rPr>
+        <w:t>，以尋找問題的最優解。本研究將</w:t>
       </w:r>
       <w:r>
         <w:rPr>
@@ -10128,7 +11388,23 @@
           <w:rFonts w:ascii="Times New Roman" w:eastAsia="標楷體" w:hAnsi="Times New Roman" w:cs="Times New Roman"/>
           <w:color w:val="000000"/>
         </w:rPr>
-        <w:t>首先，隨機生成一組貝茲曲線控制點作為初始種群，這些控制點的數量與位置各不相同，每組控制點的配置將影響曲線擬合的準確度。</w:t>
+        <w:t>首先，隨機生成一組貝茲曲線控制點作為</w:t>
+      </w:r>
+      <w:proofErr w:type="gramStart"/>
+      <w:r>
+        <w:rPr>
+          <w:rFonts w:ascii="Times New Roman" w:eastAsia="標楷體" w:hAnsi="Times New Roman" w:cs="Times New Roman"/>
+          <w:color w:val="000000"/>
+        </w:rPr>
+        <w:t>初始種群</w:t>
+      </w:r>
+      <w:proofErr w:type="gramEnd"/>
+      <w:r>
+        <w:rPr>
+          <w:rFonts w:ascii="Times New Roman" w:eastAsia="標楷體" w:hAnsi="Times New Roman" w:cs="Times New Roman"/>
+          <w:color w:val="000000"/>
+        </w:rPr>
+        <w:t>，這些控制點的數量與位置各不相同，每組控制點的配置將影響曲線擬合的準確度。</w:t>
       </w:r>
       <w:r>
         <w:rPr>
@@ -10141,8 +11417,17 @@
           <w:rFonts w:ascii="Times New Roman" w:eastAsia="標楷體" w:hAnsi="Times New Roman" w:cs="Times New Roman"/>
           <w:color w:val="000000"/>
         </w:rPr>
-        <w:t>為了加快收斂，本研究固定了起點（</w:t>
-      </w:r>
+        <w:t>為了加快收斂，本研究固定了起點</w:t>
+      </w:r>
+      <w:proofErr w:type="gramStart"/>
+      <w:r>
+        <w:rPr>
+          <w:rFonts w:ascii="Times New Roman" w:eastAsia="標楷體" w:hAnsi="Times New Roman" w:cs="Times New Roman"/>
+          <w:color w:val="000000"/>
+        </w:rPr>
+        <w:t>（</w:t>
+      </w:r>
+      <w:proofErr w:type="gramEnd"/>
       <w:r>
         <w:rPr>
           <w:rFonts w:ascii="Times New Roman" w:eastAsia="標楷體" w:hAnsi="Times New Roman" w:cs="Times New Roman"/>
@@ -10197,14 +11482,39 @@
           <w:rFonts w:ascii="Times New Roman" w:eastAsia="標楷體" w:hAnsi="Times New Roman" w:cs="Times New Roman"/>
           <w:color w:val="000000"/>
         </w:rPr>
-        <w:t>），使搜尋範圍更聚焦，避免非必要的自由度影響計算效能。這些初始個體會隨機分佈在一定範圍內，並以</w:t>
-      </w:r>
-      <w:r>
-        <w:rPr>
-          <w:rFonts w:ascii="Times New Roman" w:eastAsia="標楷體" w:hAnsi="Times New Roman" w:cs="Times New Roman"/>
-          <w:color w:val="000000"/>
-        </w:rPr>
-        <w:t xml:space="preserve">Hausdorff </w:t>
+        <w:t>），使搜尋範圍更聚焦，避免非必要的自由度影響計算效能。這些初始</w:t>
+      </w:r>
+      <w:proofErr w:type="gramStart"/>
+      <w:r>
+        <w:rPr>
+          <w:rFonts w:ascii="Times New Roman" w:eastAsia="標楷體" w:hAnsi="Times New Roman" w:cs="Times New Roman"/>
+          <w:color w:val="000000"/>
+        </w:rPr>
+        <w:t>個</w:t>
+      </w:r>
+      <w:proofErr w:type="gramEnd"/>
+      <w:r>
+        <w:rPr>
+          <w:rFonts w:ascii="Times New Roman" w:eastAsia="標楷體" w:hAnsi="Times New Roman" w:cs="Times New Roman"/>
+          <w:color w:val="000000"/>
+        </w:rPr>
+        <w:t>體會隨機分佈在一定範圍內，並以</w:t>
+      </w:r>
+      <w:proofErr w:type="spellStart"/>
+      <w:r>
+        <w:rPr>
+          <w:rFonts w:ascii="Times New Roman" w:eastAsia="標楷體" w:hAnsi="Times New Roman" w:cs="Times New Roman"/>
+          <w:color w:val="000000"/>
+        </w:rPr>
+        <w:t>Hausdorff</w:t>
+      </w:r>
+      <w:proofErr w:type="spellEnd"/>
+      <w:r>
+        <w:rPr>
+          <w:rFonts w:ascii="Times New Roman" w:eastAsia="標楷體" w:hAnsi="Times New Roman" w:cs="Times New Roman"/>
+          <w:color w:val="000000"/>
+        </w:rPr>
+        <w:t xml:space="preserve"> </w:t>
       </w:r>
       <w:r>
         <w:rPr>
@@ -10343,6 +11653,7 @@
         </w:rPr>
         <w:t>而本次使用的是</w:t>
       </w:r>
+      <w:proofErr w:type="spellStart"/>
       <w:r>
         <w:rPr>
           <w:rFonts w:ascii="Times New Roman" w:eastAsia="標楷體" w:hAnsi="Times New Roman" w:cs="Times New Roman"/>
@@ -10350,6 +11661,7 @@
         </w:rPr>
         <w:t>Hausdorff</w:t>
       </w:r>
+      <w:proofErr w:type="spellEnd"/>
       <w:r>
         <w:rPr>
           <w:rFonts w:ascii="Times New Roman" w:eastAsia="標楷體" w:hAnsi="Times New Roman" w:cs="Times New Roman"/>
@@ -10759,14 +12071,46 @@
           <w:rFonts w:ascii="Times New Roman" w:eastAsia="標楷體" w:hAnsi="Times New Roman" w:cs="Times New Roman" w:hint="eastAsia"/>
           <w:color w:val="000000"/>
         </w:rPr>
-        <w:t>進行貝茲曲線控制點的優化擬合，其主要優勢在於能有效跳脫區域最佳解的限制，並透過調整種群大小與演化世代數，達成擬合準確度與計算效率之間的良好平衡。特別是在結合</w:t>
-      </w:r>
+        <w:t>進行貝茲曲線控制點的</w:t>
+      </w:r>
+      <w:proofErr w:type="gramStart"/>
       <w:r>
         <w:rPr>
           <w:rFonts w:ascii="Times New Roman" w:eastAsia="標楷體" w:hAnsi="Times New Roman" w:cs="Times New Roman" w:hint="eastAsia"/>
           <w:color w:val="000000"/>
         </w:rPr>
-        <w:t xml:space="preserve"> Hausdorff </w:t>
+        <w:t>優化擬</w:t>
+      </w:r>
+      <w:proofErr w:type="gramEnd"/>
+      <w:r>
+        <w:rPr>
+          <w:rFonts w:ascii="Times New Roman" w:eastAsia="標楷體" w:hAnsi="Times New Roman" w:cs="Times New Roman" w:hint="eastAsia"/>
+          <w:color w:val="000000"/>
+        </w:rPr>
+        <w:t>合，其主要優勢在於能有效跳脫區域最佳解的限制，並透過調整種群大小與演化世代數，達成擬合準確度與計算效率之間的良好平衡。特別是在結合</w:t>
+      </w:r>
+      <w:r>
+        <w:rPr>
+          <w:rFonts w:ascii="Times New Roman" w:eastAsia="標楷體" w:hAnsi="Times New Roman" w:cs="Times New Roman" w:hint="eastAsia"/>
+          <w:color w:val="000000"/>
+        </w:rPr>
+        <w:t xml:space="preserve"> </w:t>
+      </w:r>
+      <w:proofErr w:type="spellStart"/>
+      <w:r>
+        <w:rPr>
+          <w:rFonts w:ascii="Times New Roman" w:eastAsia="標楷體" w:hAnsi="Times New Roman" w:cs="Times New Roman" w:hint="eastAsia"/>
+          <w:color w:val="000000"/>
+        </w:rPr>
+        <w:t>Hausdorff</w:t>
+      </w:r>
+      <w:proofErr w:type="spellEnd"/>
+      <w:r>
+        <w:rPr>
+          <w:rFonts w:ascii="Times New Roman" w:eastAsia="標楷體" w:hAnsi="Times New Roman" w:cs="Times New Roman" w:hint="eastAsia"/>
+          <w:color w:val="000000"/>
+        </w:rPr>
+        <w:t xml:space="preserve"> </w:t>
       </w:r>
       <w:r>
         <w:rPr>
@@ -10813,6 +12157,7 @@
         </w:rPr>
         <w:t xml:space="preserve"> </w:t>
       </w:r>
+      <w:proofErr w:type="gramStart"/>
       <w:r>
         <w:rPr>
           <w:rFonts w:ascii="Times New Roman" w:eastAsia="標楷體" w:hAnsi="Times New Roman" w:cs="Times New Roman" w:hint="eastAsia"/>
@@ -10820,6 +12165,7 @@
         </w:rPr>
         <w:t>——</w:t>
       </w:r>
+      <w:proofErr w:type="gramEnd"/>
       <w:r>
         <w:rPr>
           <w:rFonts w:ascii="Times New Roman" w:eastAsia="標楷體" w:hAnsi="Times New Roman" w:cs="Times New Roman" w:hint="eastAsia"/>
@@ -11647,7 +12993,21 @@
         <w:rPr>
           <w:rFonts w:eastAsia="標楷體" w:hint="eastAsia"/>
         </w:rPr>
-        <w:t>通過這些點。首先，我們使用弦長參數化（</w:t>
+        <w:t>通過這些點。首先，我們</w:t>
+      </w:r>
+      <w:proofErr w:type="gramStart"/>
+      <w:r>
+        <w:rPr>
+          <w:rFonts w:eastAsia="標楷體" w:hint="eastAsia"/>
+        </w:rPr>
+        <w:t>使用弦長</w:t>
+      </w:r>
+      <w:proofErr w:type="gramEnd"/>
+      <w:r>
+        <w:rPr>
+          <w:rFonts w:eastAsia="標楷體" w:hint="eastAsia"/>
+        </w:rPr>
+        <w:t>參數化（</w:t>
       </w:r>
       <w:r>
         <w:rPr>
@@ -11659,7 +13019,21 @@
         <w:rPr>
           <w:rFonts w:eastAsia="標楷體" w:hint="eastAsia"/>
         </w:rPr>
-        <w:t>）將每個點對應到一個參數值</w:t>
+        <w:t>）將每</w:t>
+      </w:r>
+      <w:proofErr w:type="gramStart"/>
+      <w:r>
+        <w:rPr>
+          <w:rFonts w:eastAsia="標楷體" w:hint="eastAsia"/>
+        </w:rPr>
+        <w:t>個</w:t>
+      </w:r>
+      <w:proofErr w:type="gramEnd"/>
+      <w:r>
+        <w:rPr>
+          <w:rFonts w:eastAsia="標楷體" w:hint="eastAsia"/>
+        </w:rPr>
+        <w:t>點對應到一個參數值</w:t>
       </w:r>
       <w:r>
         <w:rPr>
@@ -15170,7 +16544,7 @@
         <w:spacing w:before="0" w:beforeAutospacing="0" w:after="0" w:afterAutospacing="0" w:line="360" w:lineRule="auto"/>
         <w:ind w:firstLine="480"/>
         <w:rPr>
-          <w:rFonts w:ascii="Times New Roman" w:eastAsia="標楷體" w:hAnsi="Times New Roman" w:cs="Times New Roman" w:hint="eastAsia"/>
+          <w:rFonts w:ascii="Times New Roman" w:eastAsia="標楷體" w:hAnsi="Times New Roman" w:cs="Times New Roman"/>
           <w:color w:val="000000"/>
         </w:rPr>
       </w:pPr>
@@ -15803,7 +17177,7 @@
         <w:pStyle w:val="a6"/>
         <w:ind w:leftChars="300" w:left="720" w:firstLine="720"/>
         <w:rPr>
-          <w:rFonts w:eastAsia="SimSun" w:hint="eastAsia"/>
+          <w:rFonts w:eastAsia="SimSun"/>
           <w:szCs w:val="24"/>
           <w:lang w:val="zh-CN" w:eastAsia="zh-CN"/>
         </w:rPr>
@@ -15992,14 +17366,34 @@
         </w:rPr>
         <w:t xml:space="preserve"> </w:t>
       </w:r>
+      <w:proofErr w:type="gramStart"/>
       <w:r>
         <w:rPr>
           <w:rFonts w:eastAsia="標楷體"/>
           <w:szCs w:val="24"/>
           <w:lang w:val="zh-CN"/>
         </w:rPr>
-        <w:t>弦長等距插值（</w:t>
-      </w:r>
+        <w:t>弦長等距</w:t>
+      </w:r>
+      <w:proofErr w:type="gramEnd"/>
+      <w:r>
+        <w:rPr>
+          <w:rFonts w:eastAsia="標楷體"/>
+          <w:szCs w:val="24"/>
+          <w:lang w:val="zh-CN"/>
+        </w:rPr>
+        <w:t>插值</w:t>
+      </w:r>
+      <w:proofErr w:type="gramStart"/>
+      <w:r>
+        <w:rPr>
+          <w:rFonts w:eastAsia="標楷體"/>
+          <w:szCs w:val="24"/>
+          <w:lang w:val="zh-CN"/>
+        </w:rPr>
+        <w:t>（</w:t>
+      </w:r>
+      <w:proofErr w:type="gramEnd"/>
       <w:r>
         <w:rPr>
           <w:rFonts w:eastAsia="標楷體"/>
@@ -16151,7 +17545,7 @@
         </w:tabs>
         <w:ind w:leftChars="400" w:left="1320"/>
         <w:rPr>
-          <w:rFonts w:eastAsia="標楷體" w:hint="eastAsia"/>
+          <w:rFonts w:eastAsia="標楷體"/>
           <w:szCs w:val="24"/>
           <w:lang w:val="zh-CN"/>
         </w:rPr>
@@ -16258,7 +17652,7 @@
         </w:tabs>
         <w:ind w:leftChars="400" w:left="1320"/>
         <w:rPr>
-          <w:rFonts w:eastAsia="標楷體" w:hint="eastAsia"/>
+          <w:rFonts w:eastAsia="標楷體"/>
           <w:szCs w:val="24"/>
           <w:lang w:val="zh-CN"/>
         </w:rPr>
@@ -17125,7 +18519,7 @@
       <w:pPr>
         <w:ind w:left="600" w:firstLine="720"/>
         <w:rPr>
-          <w:rFonts w:eastAsia="標楷體" w:hint="eastAsia"/>
+          <w:rFonts w:eastAsia="標楷體"/>
           <w:szCs w:val="24"/>
           <w:lang w:val="zh-CN"/>
         </w:rPr>
@@ -17500,7 +18894,25 @@
           <w:szCs w:val="24"/>
           <w:lang w:val="zh-CN"/>
         </w:rPr>
-        <w:t>將所有圖像的每級擾動下相似度結果進行</w:t>
+        <w:t>將所有圖像</w:t>
+      </w:r>
+      <w:proofErr w:type="gramStart"/>
+      <w:r>
+        <w:rPr>
+          <w:rFonts w:eastAsia="標楷體" w:hint="eastAsia"/>
+          <w:szCs w:val="24"/>
+          <w:lang w:val="zh-CN"/>
+        </w:rPr>
+        <w:t>的每級擾動</w:t>
+      </w:r>
+      <w:proofErr w:type="gramEnd"/>
+      <w:r>
+        <w:rPr>
+          <w:rFonts w:eastAsia="標楷體" w:hint="eastAsia"/>
+          <w:szCs w:val="24"/>
+          <w:lang w:val="zh-CN"/>
+        </w:rPr>
+        <w:t>下相似度結果進行</w:t>
       </w:r>
       <w:r>
         <w:rPr>
@@ -18467,54 +19879,70 @@
         <w:pStyle w:val="a6"/>
         <w:ind w:leftChars="0"/>
         <w:rPr>
+          <w:rFonts w:eastAsia="標楷體"/>
+          <w:lang w:val="en-US"/>
+        </w:rPr>
+      </w:pPr>
+    </w:p>
+    <w:p>
+      <w:pPr>
+        <w:pStyle w:val="a6"/>
+        <w:ind w:leftChars="0"/>
+        <w:rPr>
+          <w:rFonts w:eastAsia="標楷體"/>
+          <w:lang w:val="en-US"/>
+        </w:rPr>
+      </w:pPr>
+      <w:r>
+        <w:rPr>
           <w:rFonts w:eastAsia="標楷體" w:hint="eastAsia"/>
           <w:lang w:val="en-US"/>
         </w:rPr>
-      </w:pPr>
-    </w:p>
-    <w:p>
-      <w:pPr>
-        <w:pStyle w:val="a6"/>
-        <w:ind w:leftChars="0"/>
+        <w:t>本研究提出的</w:t>
+      </w:r>
+      <w:r>
         <w:rPr>
           <w:rFonts w:eastAsia="標楷體" w:hint="eastAsia"/>
           <w:lang w:val="en-US"/>
         </w:rPr>
-      </w:pPr>
+        <w:t xml:space="preserve"> FRSS </w:t>
+      </w:r>
       <w:r>
         <w:rPr>
           <w:rFonts w:eastAsia="標楷體" w:hint="eastAsia"/>
           <w:lang w:val="en-US"/>
         </w:rPr>
-        <w:t>本研究提出的</w:t>
+        <w:t>指標，針對輪廓型圖像進行結構化的幾何相似度評估，成功彌補了傳統影像指標在「形狀結構保留性」與「幾何穩定性」上的不足。從實驗結果可看出，</w:t>
       </w:r>
       <w:r>
         <w:rPr>
           <w:rFonts w:eastAsia="標楷體" w:hint="eastAsia"/>
           <w:lang w:val="en-US"/>
         </w:rPr>
-        <w:t xml:space="preserve"> FRSS </w:t>
+        <w:t xml:space="preserve">FRSS </w:t>
       </w:r>
       <w:r>
         <w:rPr>
           <w:rFonts w:eastAsia="標楷體" w:hint="eastAsia"/>
           <w:lang w:val="en-US"/>
         </w:rPr>
-        <w:t>指標，針對輪廓型圖像進行結構化的幾何相似度評估，成功彌補了傳統影像指標在「形狀結構保留性」與「幾何穩定性」上的不足。從實驗結果可看出，</w:t>
-      </w:r>
+        <w:t>在各級</w:t>
+      </w:r>
+      <w:proofErr w:type="gramStart"/>
       <w:r>
         <w:rPr>
           <w:rFonts w:eastAsia="標楷體" w:hint="eastAsia"/>
           <w:lang w:val="en-US"/>
         </w:rPr>
-        <w:t xml:space="preserve">FRSS </w:t>
-      </w:r>
+        <w:t>擾動下皆展現</w:t>
+      </w:r>
+      <w:proofErr w:type="gramEnd"/>
       <w:r>
         <w:rPr>
           <w:rFonts w:eastAsia="標楷體" w:hint="eastAsia"/>
           <w:lang w:val="en-US"/>
         </w:rPr>
-        <w:t>在各級擾動下皆展現出更一致的遞減趨勢與較低的標準差，代表其對輪廓變形的評估更具穩定性與可信度</w:t>
+        <w:t>出更一致的遞減趨勢與較低的標準差，代表其對輪廓變形的評估更具穩定性與可信度</w:t>
       </w:r>
       <w:r>
         <w:rPr>
@@ -18551,7 +19979,7 @@
         <w:spacing w:before="0" w:beforeAutospacing="0" w:after="0" w:afterAutospacing="0" w:line="360" w:lineRule="auto"/>
         <w:ind w:left="480"/>
         <w:rPr>
-          <w:rFonts w:ascii="Times New Roman" w:eastAsia="標楷體" w:hAnsi="Times New Roman" w:cs="Times New Roman" w:hint="eastAsia"/>
+          <w:rFonts w:ascii="Times New Roman" w:eastAsia="標楷體" w:hAnsi="Times New Roman" w:cs="Times New Roman"/>
           <w:color w:val="000000"/>
         </w:rPr>
       </w:pPr>
@@ -18696,6 +20124,7 @@
         </w:rPr>
         <w:t>為主體，並輔以</w:t>
       </w:r>
+      <w:proofErr w:type="spellStart"/>
       <w:r>
         <w:rPr>
           <w:rFonts w:ascii="Times New Roman" w:eastAsia="標楷體" w:hAnsi="Times New Roman" w:cs="Times New Roman"/>
@@ -18705,6 +20134,7 @@
         </w:rPr>
         <w:t>Hausdorff</w:t>
       </w:r>
+      <w:proofErr w:type="spellEnd"/>
       <w:r>
         <w:rPr>
           <w:rFonts w:ascii="Times New Roman" w:eastAsia="標楷體" w:hAnsi="Times New Roman" w:cs="Times New Roman"/>
@@ -18778,7 +20208,27 @@
           <w:szCs w:val="24"/>
           <w:lang w:val="en-US"/>
         </w:rPr>
-        <w:t>作為免費軟體擁有方便的向量圖編輯功能，同時也支援直接輸入預製好的點陣圖轉換成向量圖型，故本研究將其作為比較對象。</w:t>
+        <w:t>作為免費軟體擁有方便的向量圖編輯功能，同時也支援直接</w:t>
+      </w:r>
+      <w:proofErr w:type="gramStart"/>
+      <w:r>
+        <w:rPr>
+          <w:rFonts w:ascii="Times New Roman" w:eastAsia="標楷體" w:hAnsi="Times New Roman" w:cs="Times New Roman"/>
+          <w:color w:val="000000"/>
+          <w:szCs w:val="24"/>
+          <w:lang w:val="en-US"/>
+        </w:rPr>
+        <w:t>輸入預製好</w:t>
+      </w:r>
+      <w:proofErr w:type="gramEnd"/>
+      <w:r>
+        <w:rPr>
+          <w:rFonts w:ascii="Times New Roman" w:eastAsia="標楷體" w:hAnsi="Times New Roman" w:cs="Times New Roman"/>
+          <w:color w:val="000000"/>
+          <w:szCs w:val="24"/>
+          <w:lang w:val="en-US"/>
+        </w:rPr>
+        <w:t>的點陣圖轉換成向量圖型，故本研究將其作為比較對象。</w:t>
       </w:r>
     </w:p>
     <w:p>
@@ -18991,8 +20441,9 @@
           <w:szCs w:val="24"/>
           <w:lang w:val="en-US"/>
         </w:rPr>
-        <w:t>、計算過程以及最終結果儲存起來，而為了比對實驗效果，會將手繪圖檔輸入</w:t>
-      </w:r>
+        <w:t>、計算過程以及最終結果儲存起來，而為了比對實驗效果，會將手繪圖</w:t>
+      </w:r>
+      <w:proofErr w:type="gramStart"/>
       <w:r>
         <w:rPr>
           <w:rFonts w:ascii="Times New Roman" w:eastAsia="標楷體" w:hAnsi="Times New Roman" w:cs="Times New Roman"/>
@@ -19000,8 +20451,9 @@
           <w:szCs w:val="24"/>
           <w:lang w:val="en-US"/>
         </w:rPr>
-        <w:t>Inkscape</w:t>
-      </w:r>
+        <w:t>檔</w:t>
+      </w:r>
+      <w:proofErr w:type="gramEnd"/>
       <w:r>
         <w:rPr>
           <w:rFonts w:ascii="Times New Roman" w:eastAsia="標楷體" w:hAnsi="Times New Roman" w:cs="Times New Roman"/>
@@ -19009,6 +20461,24 @@
           <w:szCs w:val="24"/>
           <w:lang w:val="en-US"/>
         </w:rPr>
+        <w:t>輸入</w:t>
+      </w:r>
+      <w:r>
+        <w:rPr>
+          <w:rFonts w:ascii="Times New Roman" w:eastAsia="標楷體" w:hAnsi="Times New Roman" w:cs="Times New Roman"/>
+          <w:color w:val="000000"/>
+          <w:szCs w:val="24"/>
+          <w:lang w:val="en-US"/>
+        </w:rPr>
+        <w:t>Inkscape</w:t>
+      </w:r>
+      <w:r>
+        <w:rPr>
+          <w:rFonts w:ascii="Times New Roman" w:eastAsia="標楷體" w:hAnsi="Times New Roman" w:cs="Times New Roman"/>
+          <w:color w:val="000000"/>
+          <w:szCs w:val="24"/>
+          <w:lang w:val="en-US"/>
+        </w:rPr>
         <w:t>進行向量化，最後將兩者的輸出結果進行比對。</w:t>
       </w:r>
     </w:p>
@@ -19067,7 +20537,27 @@
           <w:szCs w:val="24"/>
           <w:lang w:val="en-US"/>
         </w:rPr>
-        <w:t>Normalized Scanpath Saliency</w:t>
+        <w:t xml:space="preserve">Normalized </w:t>
+      </w:r>
+      <w:proofErr w:type="spellStart"/>
+      <w:r>
+        <w:rPr>
+          <w:rFonts w:ascii="Times New Roman" w:eastAsia="標楷體" w:hAnsi="Times New Roman" w:cs="Times New Roman" w:hint="eastAsia"/>
+          <w:color w:val="000000"/>
+          <w:szCs w:val="24"/>
+          <w:lang w:val="en-US"/>
+        </w:rPr>
+        <w:t>Scanpath</w:t>
+      </w:r>
+      <w:proofErr w:type="spellEnd"/>
+      <w:r>
+        <w:rPr>
+          <w:rFonts w:ascii="Times New Roman" w:eastAsia="標楷體" w:hAnsi="Times New Roman" w:cs="Times New Roman" w:hint="eastAsia"/>
+          <w:color w:val="000000"/>
+          <w:szCs w:val="24"/>
+          <w:lang w:val="en-US"/>
+        </w:rPr>
+        <w:t xml:space="preserve"> Saliency</w:t>
       </w:r>
       <w:r>
         <w:rPr>
@@ -24749,7 +26239,23 @@
           <w:rFonts w:ascii="Times New Roman" w:eastAsia="標楷體" w:hAnsi="Times New Roman" w:cs="Times New Roman" w:hint="eastAsia"/>
           <w:color w:val="000000"/>
         </w:rPr>
-        <w:t>旨在提供一種高效且準確地向量化解決方案，因此</w:t>
+        <w:t>旨在提供一種</w:t>
+      </w:r>
+      <w:proofErr w:type="gramStart"/>
+      <w:r>
+        <w:rPr>
+          <w:rFonts w:ascii="Times New Roman" w:eastAsia="標楷體" w:hAnsi="Times New Roman" w:cs="Times New Roman" w:hint="eastAsia"/>
+          <w:color w:val="000000"/>
+        </w:rPr>
+        <w:t>高效且準確</w:t>
+      </w:r>
+      <w:proofErr w:type="gramEnd"/>
+      <w:r>
+        <w:rPr>
+          <w:rFonts w:ascii="Times New Roman" w:eastAsia="標楷體" w:hAnsi="Times New Roman" w:cs="Times New Roman" w:hint="eastAsia"/>
+          <w:color w:val="000000"/>
+        </w:rPr>
+        <w:t>地向量化解決方案，因此</w:t>
       </w:r>
       <w:r>
         <w:rPr>
@@ -24827,7 +26333,23 @@
           <w:rFonts w:ascii="Times New Roman" w:eastAsia="標楷體" w:hAnsi="Times New Roman" w:cs="Times New Roman"/>
           <w:color w:val="000000"/>
         </w:rPr>
-        <w:t xml:space="preserve"> Hausdorff </w:t>
+        <w:t xml:space="preserve"> </w:t>
+      </w:r>
+      <w:proofErr w:type="spellStart"/>
+      <w:r>
+        <w:rPr>
+          <w:rFonts w:ascii="Times New Roman" w:eastAsia="標楷體" w:hAnsi="Times New Roman" w:cs="Times New Roman"/>
+          <w:color w:val="000000"/>
+        </w:rPr>
+        <w:t>Hausdorff</w:t>
+      </w:r>
+      <w:proofErr w:type="spellEnd"/>
+      <w:r>
+        <w:rPr>
+          <w:rFonts w:ascii="Times New Roman" w:eastAsia="標楷體" w:hAnsi="Times New Roman" w:cs="Times New Roman"/>
+          <w:color w:val="000000"/>
+        </w:rPr>
+        <w:t xml:space="preserve"> </w:t>
       </w:r>
       <w:r>
         <w:rPr>
@@ -24900,7 +26422,23 @@
           <w:rFonts w:ascii="Times New Roman" w:eastAsia="標楷體" w:hAnsi="Times New Roman" w:cs="Times New Roman"/>
           <w:color w:val="000000"/>
         </w:rPr>
-        <w:t>透過筆劃結構的分析與分段切割，結合貝茲曲線對每段筆劃進行最佳擬合，使曲線能夠精細還原手寫軌跡中的細節與特徵</w:t>
+        <w:t>透過筆劃結構的分析與分段切割，結合貝茲曲線對每段筆劃進行</w:t>
+      </w:r>
+      <w:proofErr w:type="gramStart"/>
+      <w:r>
+        <w:rPr>
+          <w:rFonts w:ascii="Times New Roman" w:eastAsia="標楷體" w:hAnsi="Times New Roman" w:cs="Times New Roman"/>
+          <w:color w:val="000000"/>
+        </w:rPr>
+        <w:t>最佳擬</w:t>
+      </w:r>
+      <w:proofErr w:type="gramEnd"/>
+      <w:r>
+        <w:rPr>
+          <w:rFonts w:ascii="Times New Roman" w:eastAsia="標楷體" w:hAnsi="Times New Roman" w:cs="Times New Roman"/>
+          <w:color w:val="000000"/>
+        </w:rPr>
+        <w:t>合，使曲線能夠精細還原手寫軌跡中的細節與特徵</w:t>
       </w:r>
       <w:r>
         <w:rPr>
@@ -25057,7 +26595,23 @@
           <w:rFonts w:ascii="Times New Roman" w:eastAsia="標楷體" w:hAnsi="Times New Roman" w:cs="Times New Roman"/>
           <w:color w:val="000000"/>
         </w:rPr>
-        <w:t xml:space="preserve"> Hausdorff </w:t>
+        <w:t xml:space="preserve"> </w:t>
+      </w:r>
+      <w:proofErr w:type="spellStart"/>
+      <w:r>
+        <w:rPr>
+          <w:rFonts w:ascii="Times New Roman" w:eastAsia="標楷體" w:hAnsi="Times New Roman" w:cs="Times New Roman"/>
+          <w:color w:val="000000"/>
+        </w:rPr>
+        <w:t>Hausdorff</w:t>
+      </w:r>
+      <w:proofErr w:type="spellEnd"/>
+      <w:r>
+        <w:rPr>
+          <w:rFonts w:ascii="Times New Roman" w:eastAsia="標楷體" w:hAnsi="Times New Roman" w:cs="Times New Roman"/>
+          <w:color w:val="000000"/>
+        </w:rPr>
+        <w:t xml:space="preserve"> </w:t>
       </w:r>
       <w:r>
         <w:rPr>
@@ -25101,12 +26655,21 @@
         </w:rPr>
         <w:t>實驗結果顯示本方法與市面上的應用程式的平均誤差相差無幾，擁有相近的表現效果，</w:t>
       </w:r>
-      <w:r>
-        <w:rPr>
-          <w:rFonts w:ascii="Times New Roman" w:eastAsia="標楷體" w:hAnsi="Times New Roman" w:cs="Times New Roman"/>
-          <w:color w:val="000000"/>
-        </w:rPr>
-        <w:t>此外，視覺化測試亦顯示，在複雜筆劃與筆劃交錯的情境下，本系統仍能產生流暢且精確的曲線轉換結果</w:t>
+      <w:proofErr w:type="gramStart"/>
+      <w:r>
+        <w:rPr>
+          <w:rFonts w:ascii="Times New Roman" w:eastAsia="標楷體" w:hAnsi="Times New Roman" w:cs="Times New Roman"/>
+          <w:color w:val="000000"/>
+        </w:rPr>
+        <w:t>此外，</w:t>
+      </w:r>
+      <w:proofErr w:type="gramEnd"/>
+      <w:r>
+        <w:rPr>
+          <w:rFonts w:ascii="Times New Roman" w:eastAsia="標楷體" w:hAnsi="Times New Roman" w:cs="Times New Roman"/>
+          <w:color w:val="000000"/>
+        </w:rPr>
+        <w:t>視覺化測試亦顯示，在複雜筆劃與筆劃交錯的情境下，本系統仍能產生流暢且精確的曲線轉換結果</w:t>
       </w:r>
       <w:r>
         <w:rPr>
@@ -25120,7 +26683,23 @@
           <w:rFonts w:ascii="Times New Roman" w:eastAsia="標楷體" w:hAnsi="Times New Roman" w:cs="Times New Roman"/>
           <w:color w:val="000000"/>
         </w:rPr>
-        <w:t>特別值得一提的是，系統在使用最少節點的情況下，依然能維持高準確度與良好的幾何對應，達成「高準確度、強適應性、最簡節點」的目標。</w:t>
+        <w:t>特別值得一提的是，系統在使用最少節點的情況下，依然能維持高準確度與良好的幾何對應，達成「高準確度、強適應性、</w:t>
+      </w:r>
+      <w:proofErr w:type="gramStart"/>
+      <w:r>
+        <w:rPr>
+          <w:rFonts w:ascii="Times New Roman" w:eastAsia="標楷體" w:hAnsi="Times New Roman" w:cs="Times New Roman"/>
+          <w:color w:val="000000"/>
+        </w:rPr>
+        <w:t>最</w:t>
+      </w:r>
+      <w:proofErr w:type="gramEnd"/>
+      <w:r>
+        <w:rPr>
+          <w:rFonts w:ascii="Times New Roman" w:eastAsia="標楷體" w:hAnsi="Times New Roman" w:cs="Times New Roman"/>
+          <w:color w:val="000000"/>
+        </w:rPr>
+        <w:t>簡節點」的目標。</w:t>
       </w:r>
     </w:p>
     <w:p>
@@ -25230,13 +26809,23 @@
           <w:lang w:val="en-US"/>
         </w:rPr>
       </w:pPr>
+      <w:proofErr w:type="gramStart"/>
       <w:r>
         <w:rPr>
           <w:rFonts w:ascii="Times New Roman" w:eastAsia="標楷體" w:hAnsi="Times New Roman" w:cs="Times New Roman"/>
           <w:szCs w:val="32"/>
           <w:lang w:val="en-US"/>
         </w:rPr>
-        <w:t>此外，目前透過遺傳演算法搜尋最佳貝茲曲線雖可獲得不錯的結果，但運算時間</w:t>
+        <w:t>此外，</w:t>
+      </w:r>
+      <w:proofErr w:type="gramEnd"/>
+      <w:r>
+        <w:rPr>
+          <w:rFonts w:ascii="Times New Roman" w:eastAsia="標楷體" w:hAnsi="Times New Roman" w:cs="Times New Roman"/>
+          <w:szCs w:val="32"/>
+          <w:lang w:val="en-US"/>
+        </w:rPr>
+        <w:t>目前透過遺傳演算法搜尋最佳貝茲曲線雖可獲得不錯的結果，但運算時間</w:t>
       </w:r>
       <w:r>
         <w:rPr>
@@ -25296,23 +26885,59 @@
           <w:szCs w:val="32"/>
           <w:lang w:val="en-US"/>
         </w:rPr>
-        <w:t>在應用層面，目前系統主要設計於網頁端的滑鼠或觸控輸入，未來則可擴展至支援更多元的裝置，包括觸控筆、繪圖板、行動裝置等，並探索其在數位簽名、手寫驗證、</w:t>
-      </w:r>
+        <w:t>在應用層面，目前系統主要設計於網頁端的滑鼠或觸控輸入，未來則可擴展至支援更多元的裝置，包括</w:t>
+      </w:r>
+      <w:proofErr w:type="gramStart"/>
       <w:r>
         <w:rPr>
           <w:rFonts w:ascii="Times New Roman" w:eastAsia="標楷體" w:hAnsi="Times New Roman" w:cs="Times New Roman"/>
           <w:szCs w:val="32"/>
           <w:lang w:val="en-US"/>
         </w:rPr>
-        <w:t xml:space="preserve">AR/VR </w:t>
-      </w:r>
+        <w:t>觸控筆</w:t>
+      </w:r>
+      <w:proofErr w:type="gramEnd"/>
       <w:r>
         <w:rPr>
           <w:rFonts w:ascii="Times New Roman" w:eastAsia="標楷體" w:hAnsi="Times New Roman" w:cs="Times New Roman"/>
           <w:szCs w:val="32"/>
           <w:lang w:val="en-US"/>
         </w:rPr>
-        <w:t>空間手寫等場域中的潛力與應用價值。</w:t>
+        <w:t>、繪圖板、行動裝置等，並探索其在數位簽名、手寫驗證、</w:t>
+      </w:r>
+      <w:r>
+        <w:rPr>
+          <w:rFonts w:ascii="Times New Roman" w:eastAsia="標楷體" w:hAnsi="Times New Roman" w:cs="Times New Roman"/>
+          <w:szCs w:val="32"/>
+          <w:lang w:val="en-US"/>
+        </w:rPr>
+        <w:t xml:space="preserve">AR/VR </w:t>
+      </w:r>
+      <w:r>
+        <w:rPr>
+          <w:rFonts w:ascii="Times New Roman" w:eastAsia="標楷體" w:hAnsi="Times New Roman" w:cs="Times New Roman"/>
+          <w:szCs w:val="32"/>
+          <w:lang w:val="en-US"/>
+        </w:rPr>
+        <w:t>空間</w:t>
+      </w:r>
+      <w:proofErr w:type="gramStart"/>
+      <w:r>
+        <w:rPr>
+          <w:rFonts w:ascii="Times New Roman" w:eastAsia="標楷體" w:hAnsi="Times New Roman" w:cs="Times New Roman"/>
+          <w:szCs w:val="32"/>
+          <w:lang w:val="en-US"/>
+        </w:rPr>
+        <w:t>手寫等場域中</w:t>
+      </w:r>
+      <w:proofErr w:type="gramEnd"/>
+      <w:r>
+        <w:rPr>
+          <w:rFonts w:ascii="Times New Roman" w:eastAsia="標楷體" w:hAnsi="Times New Roman" w:cs="Times New Roman"/>
+          <w:szCs w:val="32"/>
+          <w:lang w:val="en-US"/>
+        </w:rPr>
+        <w:t>的潛力與應用價值。</w:t>
       </w:r>
     </w:p>
     <w:p>
@@ -25348,14 +26973,32 @@
           <w:szCs w:val="32"/>
           <w:lang w:val="en-US"/>
         </w:rPr>
-        <w:t xml:space="preserve"> Hausdorff </w:t>
-      </w:r>
+        <w:t xml:space="preserve"> </w:t>
+      </w:r>
+      <w:proofErr w:type="spellStart"/>
       <w:r>
         <w:rPr>
           <w:rFonts w:ascii="Times New Roman" w:eastAsia="標楷體" w:hAnsi="Times New Roman" w:cs="Times New Roman"/>
           <w:szCs w:val="32"/>
           <w:lang w:val="en-US"/>
         </w:rPr>
+        <w:t>Hausdorff</w:t>
+      </w:r>
+      <w:proofErr w:type="spellEnd"/>
+      <w:r>
+        <w:rPr>
+          <w:rFonts w:ascii="Times New Roman" w:eastAsia="標楷體" w:hAnsi="Times New Roman" w:cs="Times New Roman"/>
+          <w:szCs w:val="32"/>
+          <w:lang w:val="en-US"/>
+        </w:rPr>
+        <w:t xml:space="preserve"> </w:t>
+      </w:r>
+      <w:r>
+        <w:rPr>
+          <w:rFonts w:ascii="Times New Roman" w:eastAsia="標楷體" w:hAnsi="Times New Roman" w:cs="Times New Roman"/>
+          <w:szCs w:val="32"/>
+          <w:lang w:val="en-US"/>
+        </w:rPr>
         <w:t>距離</w:t>
       </w:r>
       <w:r>
@@ -25432,7 +27075,25 @@
           <w:szCs w:val="32"/>
           <w:lang w:val="en-US"/>
         </w:rPr>
-        <w:t>綜合以上幾點，本研究所提出的技術未來在準確性、效率與通用性方面均具高度可擴展性，將有機會推動人工智慧在手寫圖形處理與數位人機互動領域的進一步發展。</w:t>
+        <w:t>綜合以上幾點，本研究所提出的技術未來在準確性、效率與通用性</w:t>
+      </w:r>
+      <w:proofErr w:type="gramStart"/>
+      <w:r>
+        <w:rPr>
+          <w:rFonts w:ascii="Times New Roman" w:eastAsia="標楷體" w:hAnsi="Times New Roman" w:cs="Times New Roman"/>
+          <w:szCs w:val="32"/>
+          <w:lang w:val="en-US"/>
+        </w:rPr>
+        <w:t>方面均具高度</w:t>
+      </w:r>
+      <w:proofErr w:type="gramEnd"/>
+      <w:r>
+        <w:rPr>
+          <w:rFonts w:ascii="Times New Roman" w:eastAsia="標楷體" w:hAnsi="Times New Roman" w:cs="Times New Roman"/>
+          <w:szCs w:val="32"/>
+          <w:lang w:val="en-US"/>
+        </w:rPr>
+        <w:t>可擴展性，將有機會推動人工智慧在手寫圖形處理與數位人機互動領域的進一步發展。</w:t>
       </w:r>
       <w:r>
         <w:rPr>
@@ -25459,6 +27120,7 @@
           <w:szCs w:val="32"/>
         </w:rPr>
       </w:pPr>
+      <w:proofErr w:type="gramStart"/>
       <w:r>
         <w:rPr>
           <w:rFonts w:ascii="Times New Roman" w:eastAsia="標楷體" w:hAnsi="Times New Roman" w:cs="Times New Roman"/>
@@ -25469,7 +27131,19 @@
           <w:szCs w:val="32"/>
         </w:rPr>
         <w:lastRenderedPageBreak/>
-        <w:t>柒、參考文獻</w:t>
+        <w:t>柒</w:t>
+      </w:r>
+      <w:proofErr w:type="gramEnd"/>
+      <w:r>
+        <w:rPr>
+          <w:rFonts w:ascii="Times New Roman" w:eastAsia="標楷體" w:hAnsi="Times New Roman" w:cs="Times New Roman"/>
+          <w:b/>
+          <w:bCs/>
+          <w:color w:val="000000"/>
+          <w:sz w:val="32"/>
+          <w:szCs w:val="32"/>
+        </w:rPr>
+        <w:t>、參考文獻</w:t>
       </w:r>
     </w:p>
     <w:p>
@@ -25488,6 +27162,7 @@
         </w:rPr>
         <w:t>[</w:t>
       </w:r>
+      <w:proofErr w:type="gramStart"/>
       <w:r>
         <w:rPr>
           <w:rFonts w:ascii="Times New Roman" w:eastAsia="標楷體" w:hAnsi="Times New Roman" w:cs="Times New Roman"/>
@@ -25500,7 +27175,15 @@
           <w:rFonts w:ascii="Times New Roman" w:eastAsia="標楷體" w:hAnsi="Times New Roman" w:cs="Times New Roman"/>
           <w:color w:val="000000"/>
         </w:rPr>
-        <w:t>]Holland, J. H. (1975). Adaptation in natural and artificial systems. University of Michi</w:t>
+        <w:t>]Holland</w:t>
+      </w:r>
+      <w:proofErr w:type="gramEnd"/>
+      <w:r>
+        <w:rPr>
+          <w:rFonts w:ascii="Times New Roman" w:eastAsia="標楷體" w:hAnsi="Times New Roman" w:cs="Times New Roman"/>
+          <w:color w:val="000000"/>
+        </w:rPr>
+        <w:t>, J. H. (1975). Adaptation in natural and artificial systems. University of Michi</w:t>
       </w:r>
       <w:r>
         <w:rPr>
@@ -25531,7 +27214,80 @@
           <w:rFonts w:ascii="Times New Roman" w:eastAsia="標楷體" w:hAnsi="Times New Roman" w:cs="Times New Roman"/>
           <w:color w:val="000000"/>
         </w:rPr>
-        <w:t>[2]Hausdorff, F. (1914). Grundzüge der Mengenlehre. Veit.</w:t>
+        <w:t>[</w:t>
+      </w:r>
+      <w:proofErr w:type="gramStart"/>
+      <w:r>
+        <w:rPr>
+          <w:rFonts w:ascii="Times New Roman" w:eastAsia="標楷體" w:hAnsi="Times New Roman" w:cs="Times New Roman"/>
+          <w:color w:val="000000"/>
+        </w:rPr>
+        <w:t>2]</w:t>
+      </w:r>
+      <w:proofErr w:type="spellStart"/>
+      <w:r>
+        <w:rPr>
+          <w:rFonts w:ascii="Times New Roman" w:eastAsia="標楷體" w:hAnsi="Times New Roman" w:cs="Times New Roman"/>
+          <w:color w:val="000000"/>
+        </w:rPr>
+        <w:t>Hausdorff</w:t>
+      </w:r>
+      <w:proofErr w:type="spellEnd"/>
+      <w:proofErr w:type="gramEnd"/>
+      <w:r>
+        <w:rPr>
+          <w:rFonts w:ascii="Times New Roman" w:eastAsia="標楷體" w:hAnsi="Times New Roman" w:cs="Times New Roman"/>
+          <w:color w:val="000000"/>
+        </w:rPr>
+        <w:t xml:space="preserve">, F. (1914). </w:t>
+      </w:r>
+      <w:proofErr w:type="spellStart"/>
+      <w:r>
+        <w:rPr>
+          <w:rFonts w:ascii="Times New Roman" w:eastAsia="標楷體" w:hAnsi="Times New Roman" w:cs="Times New Roman"/>
+          <w:color w:val="000000"/>
+        </w:rPr>
+        <w:t>Grundzüge</w:t>
+      </w:r>
+      <w:proofErr w:type="spellEnd"/>
+      <w:r>
+        <w:rPr>
+          <w:rFonts w:ascii="Times New Roman" w:eastAsia="標楷體" w:hAnsi="Times New Roman" w:cs="Times New Roman"/>
+          <w:color w:val="000000"/>
+        </w:rPr>
+        <w:t xml:space="preserve"> der </w:t>
+      </w:r>
+      <w:proofErr w:type="spellStart"/>
+      <w:r>
+        <w:rPr>
+          <w:rFonts w:ascii="Times New Roman" w:eastAsia="標楷體" w:hAnsi="Times New Roman" w:cs="Times New Roman"/>
+          <w:color w:val="000000"/>
+        </w:rPr>
+        <w:t>Mengenlehre</w:t>
+      </w:r>
+      <w:proofErr w:type="spellEnd"/>
+      <w:r>
+        <w:rPr>
+          <w:rFonts w:ascii="Times New Roman" w:eastAsia="標楷體" w:hAnsi="Times New Roman" w:cs="Times New Roman"/>
+          <w:color w:val="000000"/>
+        </w:rPr>
+        <w:t xml:space="preserve">. </w:t>
+      </w:r>
+      <w:proofErr w:type="spellStart"/>
+      <w:r>
+        <w:rPr>
+          <w:rFonts w:ascii="Times New Roman" w:eastAsia="標楷體" w:hAnsi="Times New Roman" w:cs="Times New Roman"/>
+          <w:color w:val="000000"/>
+        </w:rPr>
+        <w:t>Veit</w:t>
+      </w:r>
+      <w:proofErr w:type="spellEnd"/>
+      <w:r>
+        <w:rPr>
+          <w:rFonts w:ascii="Times New Roman" w:eastAsia="標楷體" w:hAnsi="Times New Roman" w:cs="Times New Roman"/>
+          <w:color w:val="000000"/>
+        </w:rPr>
+        <w:t>.</w:t>
       </w:r>
     </w:p>
     <w:p>
@@ -25548,7 +27304,32 @@
           <w:rFonts w:ascii="Times New Roman" w:eastAsia="標楷體" w:hAnsi="Times New Roman" w:cs="Times New Roman"/>
           <w:color w:val="000000"/>
         </w:rPr>
-        <w:t>[3]Baydas, S., &amp; Karakas, B. (2019). Defining a curve as a Bezier curve. Journal of Taibah University for Science, 13(1), 522-528.</w:t>
+        <w:t>[</w:t>
+      </w:r>
+      <w:proofErr w:type="gramStart"/>
+      <w:r>
+        <w:rPr>
+          <w:rFonts w:ascii="Times New Roman" w:eastAsia="標楷體" w:hAnsi="Times New Roman" w:cs="Times New Roman"/>
+          <w:color w:val="000000"/>
+        </w:rPr>
+        <w:t>3]</w:t>
+      </w:r>
+      <w:proofErr w:type="spellStart"/>
+      <w:r>
+        <w:rPr>
+          <w:rFonts w:ascii="Times New Roman" w:eastAsia="標楷體" w:hAnsi="Times New Roman" w:cs="Times New Roman"/>
+          <w:color w:val="000000"/>
+        </w:rPr>
+        <w:t>Baydas</w:t>
+      </w:r>
+      <w:proofErr w:type="spellEnd"/>
+      <w:proofErr w:type="gramEnd"/>
+      <w:r>
+        <w:rPr>
+          <w:rFonts w:ascii="Times New Roman" w:eastAsia="標楷體" w:hAnsi="Times New Roman" w:cs="Times New Roman"/>
+          <w:color w:val="000000"/>
+        </w:rPr>
+        <w:t>, S., &amp; Karakas, B. (2019). Defining a curve as a Bezier curve. Journal of Taibah University for Science, 13(1), 522-528.</w:t>
       </w:r>
     </w:p>
     <w:p>
@@ -25565,7 +27346,32 @@
           <w:rFonts w:ascii="Times New Roman" w:eastAsia="標楷體" w:hAnsi="Times New Roman" w:cs="Times New Roman"/>
           <w:color w:val="000000"/>
         </w:rPr>
-        <w:t>[4]Pastva, T. A. (1998). Bezier curve fitting (Doctoral dissertation, Monterey, California. Naval Postgraduate School).</w:t>
+        <w:t>[</w:t>
+      </w:r>
+      <w:proofErr w:type="gramStart"/>
+      <w:r>
+        <w:rPr>
+          <w:rFonts w:ascii="Times New Roman" w:eastAsia="標楷體" w:hAnsi="Times New Roman" w:cs="Times New Roman"/>
+          <w:color w:val="000000"/>
+        </w:rPr>
+        <w:t>4]</w:t>
+      </w:r>
+      <w:proofErr w:type="spellStart"/>
+      <w:r>
+        <w:rPr>
+          <w:rFonts w:ascii="Times New Roman" w:eastAsia="標楷體" w:hAnsi="Times New Roman" w:cs="Times New Roman"/>
+          <w:color w:val="000000"/>
+        </w:rPr>
+        <w:t>Pastva</w:t>
+      </w:r>
+      <w:proofErr w:type="spellEnd"/>
+      <w:proofErr w:type="gramEnd"/>
+      <w:r>
+        <w:rPr>
+          <w:rFonts w:ascii="Times New Roman" w:eastAsia="標楷體" w:hAnsi="Times New Roman" w:cs="Times New Roman"/>
+          <w:color w:val="000000"/>
+        </w:rPr>
+        <w:t>, T. A. (1998). Bezier curve fitting (Doctoral dissertation, Monterey, California. Naval Postgraduate School).</w:t>
       </w:r>
     </w:p>
     <w:p>
@@ -25582,7 +27388,39 @@
           <w:rFonts w:ascii="Times New Roman" w:eastAsia="標楷體" w:hAnsi="Times New Roman" w:cs="Times New Roman"/>
           <w:color w:val="000000"/>
         </w:rPr>
-        <w:t>[5]Mad, S. A. A. A. S., Zain, M. Y. M., &amp; Miura, K. T. (2023). Curve fitting using generalized fractional Bézier curve.</w:t>
+        <w:t>[</w:t>
+      </w:r>
+      <w:proofErr w:type="gramStart"/>
+      <w:r>
+        <w:rPr>
+          <w:rFonts w:ascii="Times New Roman" w:eastAsia="標楷體" w:hAnsi="Times New Roman" w:cs="Times New Roman"/>
+          <w:color w:val="000000"/>
+        </w:rPr>
+        <w:t>5]Mad</w:t>
+      </w:r>
+      <w:proofErr w:type="gramEnd"/>
+      <w:r>
+        <w:rPr>
+          <w:rFonts w:ascii="Times New Roman" w:eastAsia="標楷體" w:hAnsi="Times New Roman" w:cs="Times New Roman"/>
+          <w:color w:val="000000"/>
+        </w:rPr>
+        <w:t xml:space="preserve">, S. A. A. A. S., Zain, M. Y. M., &amp; Miura, K. T. (2023). Curve fitting using generalized fractional </w:t>
+      </w:r>
+      <w:proofErr w:type="spellStart"/>
+      <w:r>
+        <w:rPr>
+          <w:rFonts w:ascii="Times New Roman" w:eastAsia="標楷體" w:hAnsi="Times New Roman" w:cs="Times New Roman"/>
+          <w:color w:val="000000"/>
+        </w:rPr>
+        <w:t>Bézier</w:t>
+      </w:r>
+      <w:proofErr w:type="spellEnd"/>
+      <w:r>
+        <w:rPr>
+          <w:rFonts w:ascii="Times New Roman" w:eastAsia="標楷體" w:hAnsi="Times New Roman" w:cs="Times New Roman"/>
+          <w:color w:val="000000"/>
+        </w:rPr>
+        <w:t xml:space="preserve"> curve.</w:t>
       </w:r>
     </w:p>
     <w:p>
@@ -25672,7 +27510,55 @@
           <w:rFonts w:ascii="Times New Roman" w:eastAsia="標楷體" w:hAnsi="Times New Roman" w:cs="Times New Roman"/>
           <w:color w:val="000000"/>
         </w:rPr>
-        <w:t>[7]Stock, K., Pouchet, L. N., &amp; Sadayappan, P. (2012). Using machine learning to improve automatic vectorization. ACM Transactions on Architecture and Code Optimization (TACO), 8(4), 1-23.</w:t>
+        <w:t>[</w:t>
+      </w:r>
+      <w:proofErr w:type="gramStart"/>
+      <w:r>
+        <w:rPr>
+          <w:rFonts w:ascii="Times New Roman" w:eastAsia="標楷體" w:hAnsi="Times New Roman" w:cs="Times New Roman"/>
+          <w:color w:val="000000"/>
+        </w:rPr>
+        <w:t>7]Stock</w:t>
+      </w:r>
+      <w:proofErr w:type="gramEnd"/>
+      <w:r>
+        <w:rPr>
+          <w:rFonts w:ascii="Times New Roman" w:eastAsia="標楷體" w:hAnsi="Times New Roman" w:cs="Times New Roman"/>
+          <w:color w:val="000000"/>
+        </w:rPr>
+        <w:t xml:space="preserve">, K., </w:t>
+      </w:r>
+      <w:proofErr w:type="spellStart"/>
+      <w:r>
+        <w:rPr>
+          <w:rFonts w:ascii="Times New Roman" w:eastAsia="標楷體" w:hAnsi="Times New Roman" w:cs="Times New Roman"/>
+          <w:color w:val="000000"/>
+        </w:rPr>
+        <w:t>Pouchet</w:t>
+      </w:r>
+      <w:proofErr w:type="spellEnd"/>
+      <w:r>
+        <w:rPr>
+          <w:rFonts w:ascii="Times New Roman" w:eastAsia="標楷體" w:hAnsi="Times New Roman" w:cs="Times New Roman"/>
+          <w:color w:val="000000"/>
+        </w:rPr>
+        <w:t xml:space="preserve">, L. N., &amp; </w:t>
+      </w:r>
+      <w:proofErr w:type="spellStart"/>
+      <w:r>
+        <w:rPr>
+          <w:rFonts w:ascii="Times New Roman" w:eastAsia="標楷體" w:hAnsi="Times New Roman" w:cs="Times New Roman"/>
+          <w:color w:val="000000"/>
+        </w:rPr>
+        <w:t>Sadayappan</w:t>
+      </w:r>
+      <w:proofErr w:type="spellEnd"/>
+      <w:r>
+        <w:rPr>
+          <w:rFonts w:ascii="Times New Roman" w:eastAsia="標楷體" w:hAnsi="Times New Roman" w:cs="Times New Roman"/>
+          <w:color w:val="000000"/>
+        </w:rPr>
+        <w:t>, P. (2012). Using machine learning to improve automatic vectorization. ACM Transactions on Architecture and Code Optimization (TACO), 8(4), 1-23.</w:t>
       </w:r>
     </w:p>
     <w:p>
@@ -25689,7 +27575,64 @@
           <w:rFonts w:ascii="Times New Roman" w:eastAsia="標楷體" w:hAnsi="Times New Roman" w:cs="Times New Roman"/>
           <w:color w:val="000000"/>
         </w:rPr>
-        <w:t>[8]Krzeszewska, U., Poniszewska-Marańda, A., &amp; Ochelska-Mierzejewska, J. (2022). Systematic comparison of vectorization methods in classification context. Applied Sciences, 12(10), 5119.</w:t>
+        <w:t>[</w:t>
+      </w:r>
+      <w:proofErr w:type="gramStart"/>
+      <w:r>
+        <w:rPr>
+          <w:rFonts w:ascii="Times New Roman" w:eastAsia="標楷體" w:hAnsi="Times New Roman" w:cs="Times New Roman"/>
+          <w:color w:val="000000"/>
+        </w:rPr>
+        <w:t>8]</w:t>
+      </w:r>
+      <w:proofErr w:type="spellStart"/>
+      <w:r>
+        <w:rPr>
+          <w:rFonts w:ascii="Times New Roman" w:eastAsia="標楷體" w:hAnsi="Times New Roman" w:cs="Times New Roman"/>
+          <w:color w:val="000000"/>
+        </w:rPr>
+        <w:t>Krzeszewska</w:t>
+      </w:r>
+      <w:proofErr w:type="spellEnd"/>
+      <w:proofErr w:type="gramEnd"/>
+      <w:r>
+        <w:rPr>
+          <w:rFonts w:ascii="Times New Roman" w:eastAsia="標楷體" w:hAnsi="Times New Roman" w:cs="Times New Roman"/>
+          <w:color w:val="000000"/>
+        </w:rPr>
+        <w:t xml:space="preserve">, U., </w:t>
+      </w:r>
+      <w:proofErr w:type="spellStart"/>
+      <w:r>
+        <w:rPr>
+          <w:rFonts w:ascii="Times New Roman" w:eastAsia="標楷體" w:hAnsi="Times New Roman" w:cs="Times New Roman"/>
+          <w:color w:val="000000"/>
+        </w:rPr>
+        <w:t>Poniszewska-Marańda</w:t>
+      </w:r>
+      <w:proofErr w:type="spellEnd"/>
+      <w:r>
+        <w:rPr>
+          <w:rFonts w:ascii="Times New Roman" w:eastAsia="標楷體" w:hAnsi="Times New Roman" w:cs="Times New Roman"/>
+          <w:color w:val="000000"/>
+        </w:rPr>
+        <w:t xml:space="preserve">, A., &amp; </w:t>
+      </w:r>
+      <w:proofErr w:type="spellStart"/>
+      <w:r>
+        <w:rPr>
+          <w:rFonts w:ascii="Times New Roman" w:eastAsia="標楷體" w:hAnsi="Times New Roman" w:cs="Times New Roman"/>
+          <w:color w:val="000000"/>
+        </w:rPr>
+        <w:t>Ochelska-Mierzejewska</w:t>
+      </w:r>
+      <w:proofErr w:type="spellEnd"/>
+      <w:r>
+        <w:rPr>
+          <w:rFonts w:ascii="Times New Roman" w:eastAsia="標楷體" w:hAnsi="Times New Roman" w:cs="Times New Roman"/>
+          <w:color w:val="000000"/>
+        </w:rPr>
+        <w:t>, J. (2022). Systematic comparison of vectorization methods in classification context. Applied Sciences, 12(10), 5119.</w:t>
       </w:r>
     </w:p>
     <w:p>
@@ -25708,12 +27651,21 @@
         </w:rPr>
         <w:t>[</w:t>
       </w:r>
-      <w:r>
-        <w:rPr>
-          <w:rFonts w:ascii="Times New Roman" w:eastAsia="標楷體" w:hAnsi="Times New Roman" w:cs="Times New Roman"/>
-          <w:color w:val="000000"/>
-        </w:rPr>
-        <w:t>9]De Jong, K. (1988). Learning with genetic algorithms: An overview. Machine learning, 3, 121-138.</w:t>
+      <w:proofErr w:type="gramStart"/>
+      <w:r>
+        <w:rPr>
+          <w:rFonts w:ascii="Times New Roman" w:eastAsia="標楷體" w:hAnsi="Times New Roman" w:cs="Times New Roman"/>
+          <w:color w:val="000000"/>
+        </w:rPr>
+        <w:t>9]De</w:t>
+      </w:r>
+      <w:proofErr w:type="gramEnd"/>
+      <w:r>
+        <w:rPr>
+          <w:rFonts w:ascii="Times New Roman" w:eastAsia="標楷體" w:hAnsi="Times New Roman" w:cs="Times New Roman"/>
+          <w:color w:val="000000"/>
+        </w:rPr>
+        <w:t xml:space="preserve"> Jong, K. (1988). Learning with genetic algorithms: An overview. Machine learning, 3, 121-138.</w:t>
       </w:r>
     </w:p>
     <w:p>
@@ -25737,8 +27689,17 @@
           <w:rFonts w:ascii="Times New Roman" w:eastAsia="標楷體" w:hAnsi="Times New Roman" w:cs="Times New Roman"/>
           <w:color w:val="000000"/>
         </w:rPr>
-        <w:t>明杰</w:t>
-      </w:r>
+        <w:t>明</w:t>
+      </w:r>
+      <w:proofErr w:type="gramStart"/>
+      <w:r>
+        <w:rPr>
+          <w:rFonts w:ascii="Times New Roman" w:eastAsia="標楷體" w:hAnsi="Times New Roman" w:cs="Times New Roman"/>
+          <w:color w:val="000000"/>
+        </w:rPr>
+        <w:t>杰</w:t>
+      </w:r>
+      <w:proofErr w:type="gramEnd"/>
       <w:r>
         <w:rPr>
           <w:rFonts w:ascii="Times New Roman" w:eastAsia="標楷體" w:hAnsi="Times New Roman" w:cs="Times New Roman"/>
@@ -25789,7 +27750,23 @@
           <w:rFonts w:ascii="Times New Roman" w:eastAsia="標楷體" w:hAnsi="Times New Roman" w:cs="Times New Roman"/>
           <w:color w:val="000000"/>
         </w:rPr>
-        <w:t>[11]Ramer, U. (1972). An iterative procedure for the polygonal approximation of plane curves. Computer graphics and image processing, 1(3), 244-256.</w:t>
+        <w:t>[</w:t>
+      </w:r>
+      <w:proofErr w:type="gramStart"/>
+      <w:r>
+        <w:rPr>
+          <w:rFonts w:ascii="Times New Roman" w:eastAsia="標楷體" w:hAnsi="Times New Roman" w:cs="Times New Roman"/>
+          <w:color w:val="000000"/>
+        </w:rPr>
+        <w:t>11]Ramer</w:t>
+      </w:r>
+      <w:proofErr w:type="gramEnd"/>
+      <w:r>
+        <w:rPr>
+          <w:rFonts w:ascii="Times New Roman" w:eastAsia="標楷體" w:hAnsi="Times New Roman" w:cs="Times New Roman"/>
+          <w:color w:val="000000"/>
+        </w:rPr>
+        <w:t>, U. (1972). An iterative procedure for the polygonal approximation of plane curves. Computer graphics and image processing, 1(3), 244-256.</w:t>
       </w:r>
     </w:p>
     <w:p>
@@ -25806,7 +27783,71 @@
           <w:rFonts w:ascii="Times New Roman" w:eastAsia="標楷體" w:hAnsi="Times New Roman" w:cs="Times New Roman"/>
           <w:color w:val="000000"/>
         </w:rPr>
-        <w:t>[12]Douglas, D. H., &amp; Peucker, T. K. (1973). Algorithms for the reduction of the number of points required to represent a digitized line or its caricature. Cartographica: the international journal for geographic information and geovisualization, 10(2), 112-122.</w:t>
+        <w:t>[</w:t>
+      </w:r>
+      <w:proofErr w:type="gramStart"/>
+      <w:r>
+        <w:rPr>
+          <w:rFonts w:ascii="Times New Roman" w:eastAsia="標楷體" w:hAnsi="Times New Roman" w:cs="Times New Roman"/>
+          <w:color w:val="000000"/>
+        </w:rPr>
+        <w:t>12]Douglas</w:t>
+      </w:r>
+      <w:proofErr w:type="gramEnd"/>
+      <w:r>
+        <w:rPr>
+          <w:rFonts w:ascii="Times New Roman" w:eastAsia="標楷體" w:hAnsi="Times New Roman" w:cs="Times New Roman"/>
+          <w:color w:val="000000"/>
+        </w:rPr>
+        <w:t xml:space="preserve">, D. H., &amp; </w:t>
+      </w:r>
+      <w:proofErr w:type="spellStart"/>
+      <w:r>
+        <w:rPr>
+          <w:rFonts w:ascii="Times New Roman" w:eastAsia="標楷體" w:hAnsi="Times New Roman" w:cs="Times New Roman"/>
+          <w:color w:val="000000"/>
+        </w:rPr>
+        <w:t>Peucker</w:t>
+      </w:r>
+      <w:proofErr w:type="spellEnd"/>
+      <w:r>
+        <w:rPr>
+          <w:rFonts w:ascii="Times New Roman" w:eastAsia="標楷體" w:hAnsi="Times New Roman" w:cs="Times New Roman"/>
+          <w:color w:val="000000"/>
+        </w:rPr>
+        <w:t xml:space="preserve">, T. K. (1973). Algorithms for the reduction of the number of points required to represent a digitized line or its caricature. </w:t>
+      </w:r>
+      <w:proofErr w:type="spellStart"/>
+      <w:r>
+        <w:rPr>
+          <w:rFonts w:ascii="Times New Roman" w:eastAsia="標楷體" w:hAnsi="Times New Roman" w:cs="Times New Roman"/>
+          <w:color w:val="000000"/>
+        </w:rPr>
+        <w:t>Cartographica</w:t>
+      </w:r>
+      <w:proofErr w:type="spellEnd"/>
+      <w:r>
+        <w:rPr>
+          <w:rFonts w:ascii="Times New Roman" w:eastAsia="標楷體" w:hAnsi="Times New Roman" w:cs="Times New Roman"/>
+          <w:color w:val="000000"/>
+        </w:rPr>
+        <w:t xml:space="preserve">: the international journal for geographic information and </w:t>
+      </w:r>
+      <w:proofErr w:type="spellStart"/>
+      <w:r>
+        <w:rPr>
+          <w:rFonts w:ascii="Times New Roman" w:eastAsia="標楷體" w:hAnsi="Times New Roman" w:cs="Times New Roman"/>
+          <w:color w:val="000000"/>
+        </w:rPr>
+        <w:t>geovisualization</w:t>
+      </w:r>
+      <w:proofErr w:type="spellEnd"/>
+      <w:r>
+        <w:rPr>
+          <w:rFonts w:ascii="Times New Roman" w:eastAsia="標楷體" w:hAnsi="Times New Roman" w:cs="Times New Roman"/>
+          <w:color w:val="000000"/>
+        </w:rPr>
+        <w:t>, 10(2), 112-122.</w:t>
       </w:r>
     </w:p>
     <w:p>
@@ -25823,11 +27864,41 @@
         </w:rPr>
         <w:t>[</w:t>
       </w:r>
-      <w:r>
-        <w:rPr>
-          <w:rFonts w:ascii="Times New Roman" w:eastAsia="標楷體" w:hAnsi="Times New Roman" w:cs="Times New Roman"/>
-        </w:rPr>
-        <w:t>13]Simonyan, K., &amp; Zisserman, A. (2014). Very deep convolutional networks for large-scale image recognition. arXiv preprint arXiv:1409.1556.</w:t>
+      <w:proofErr w:type="gramStart"/>
+      <w:r>
+        <w:rPr>
+          <w:rFonts w:ascii="Times New Roman" w:eastAsia="標楷體" w:hAnsi="Times New Roman" w:cs="Times New Roman"/>
+        </w:rPr>
+        <w:t>13]</w:t>
+      </w:r>
+      <w:proofErr w:type="spellStart"/>
+      <w:r>
+        <w:rPr>
+          <w:rFonts w:ascii="Times New Roman" w:eastAsia="標楷體" w:hAnsi="Times New Roman" w:cs="Times New Roman"/>
+        </w:rPr>
+        <w:t>Simonyan</w:t>
+      </w:r>
+      <w:proofErr w:type="spellEnd"/>
+      <w:proofErr w:type="gramEnd"/>
+      <w:r>
+        <w:rPr>
+          <w:rFonts w:ascii="Times New Roman" w:eastAsia="標楷體" w:hAnsi="Times New Roman" w:cs="Times New Roman"/>
+        </w:rPr>
+        <w:t xml:space="preserve">, K., &amp; Zisserman, A. (2014). Very deep convolutional networks for large-scale image recognition. </w:t>
+      </w:r>
+      <w:proofErr w:type="spellStart"/>
+      <w:r>
+        <w:rPr>
+          <w:rFonts w:ascii="Times New Roman" w:eastAsia="標楷體" w:hAnsi="Times New Roman" w:cs="Times New Roman"/>
+        </w:rPr>
+        <w:t>arXiv</w:t>
+      </w:r>
+      <w:proofErr w:type="spellEnd"/>
+      <w:r>
+        <w:rPr>
+          <w:rFonts w:ascii="Times New Roman" w:eastAsia="標楷體" w:hAnsi="Times New Roman" w:cs="Times New Roman"/>
+        </w:rPr>
+        <w:t xml:space="preserve"> preprint arXiv:1409.1556.</w:t>
       </w:r>
     </w:p>
     <w:p>
@@ -25844,7 +27915,15 @@
           <w:rFonts w:ascii="Times New Roman" w:eastAsia="標楷體" w:hAnsi="Times New Roman" w:cs="Times New Roman"/>
           <w:color w:val="000000"/>
         </w:rPr>
-        <w:t>[1</w:t>
+        <w:t>[</w:t>
+      </w:r>
+      <w:proofErr w:type="gramStart"/>
+      <w:r>
+        <w:rPr>
+          <w:rFonts w:ascii="Times New Roman" w:eastAsia="標楷體" w:hAnsi="Times New Roman" w:cs="Times New Roman"/>
+          <w:color w:val="000000"/>
+        </w:rPr>
+        <w:t>1</w:t>
       </w:r>
       <w:r>
         <w:rPr>
@@ -25858,7 +27937,63 @@
           <w:rFonts w:ascii="Times New Roman" w:eastAsia="標楷體" w:hAnsi="Times New Roman" w:cs="Times New Roman"/>
           <w:color w:val="000000"/>
         </w:rPr>
-        <w:t>]Dijkstra, E. W. (1959). A note on two problems in connexion with graphs. Numerische Mathematik, 1, 269–271.</w:t>
+        <w:t>]Dijkstra</w:t>
+      </w:r>
+      <w:proofErr w:type="gramEnd"/>
+      <w:r>
+        <w:rPr>
+          <w:rFonts w:ascii="Times New Roman" w:eastAsia="標楷體" w:hAnsi="Times New Roman" w:cs="Times New Roman"/>
+          <w:color w:val="000000"/>
+        </w:rPr>
+        <w:t xml:space="preserve">, E. W. (1959). A note on two problems in </w:t>
+      </w:r>
+      <w:proofErr w:type="spellStart"/>
+      <w:r>
+        <w:rPr>
+          <w:rFonts w:ascii="Times New Roman" w:eastAsia="標楷體" w:hAnsi="Times New Roman" w:cs="Times New Roman"/>
+          <w:color w:val="000000"/>
+        </w:rPr>
+        <w:t>connexion</w:t>
+      </w:r>
+      <w:proofErr w:type="spellEnd"/>
+      <w:r>
+        <w:rPr>
+          <w:rFonts w:ascii="Times New Roman" w:eastAsia="標楷體" w:hAnsi="Times New Roman" w:cs="Times New Roman"/>
+          <w:color w:val="000000"/>
+        </w:rPr>
+        <w:t xml:space="preserve"> with graphs. </w:t>
+      </w:r>
+      <w:proofErr w:type="spellStart"/>
+      <w:r>
+        <w:rPr>
+          <w:rFonts w:ascii="Times New Roman" w:eastAsia="標楷體" w:hAnsi="Times New Roman" w:cs="Times New Roman"/>
+          <w:color w:val="000000"/>
+        </w:rPr>
+        <w:t>Numerische</w:t>
+      </w:r>
+      <w:proofErr w:type="spellEnd"/>
+      <w:r>
+        <w:rPr>
+          <w:rFonts w:ascii="Times New Roman" w:eastAsia="標楷體" w:hAnsi="Times New Roman" w:cs="Times New Roman"/>
+          <w:color w:val="000000"/>
+        </w:rPr>
+        <w:t xml:space="preserve"> </w:t>
+      </w:r>
+      <w:proofErr w:type="spellStart"/>
+      <w:r>
+        <w:rPr>
+          <w:rFonts w:ascii="Times New Roman" w:eastAsia="標楷體" w:hAnsi="Times New Roman" w:cs="Times New Roman"/>
+          <w:color w:val="000000"/>
+        </w:rPr>
+        <w:t>Mathematik</w:t>
+      </w:r>
+      <w:proofErr w:type="spellEnd"/>
+      <w:r>
+        <w:rPr>
+          <w:rFonts w:ascii="Times New Roman" w:eastAsia="標楷體" w:hAnsi="Times New Roman" w:cs="Times New Roman"/>
+          <w:color w:val="000000"/>
+        </w:rPr>
+        <w:t>, 1, 269–271.</w:t>
       </w:r>
     </w:p>
     <w:sectPr>
@@ -30933,51 +33068,15 @@
   </w:num>
   <w:num w:numId="39">
     <w:abstractNumId w:val="35"/>
-    <w:lvlOverride w:ilvl="0"/>
-    <w:lvlOverride w:ilvl="1"/>
-    <w:lvlOverride w:ilvl="2"/>
-    <w:lvlOverride w:ilvl="3"/>
-    <w:lvlOverride w:ilvl="4"/>
-    <w:lvlOverride w:ilvl="5"/>
-    <w:lvlOverride w:ilvl="6"/>
-    <w:lvlOverride w:ilvl="7"/>
-    <w:lvlOverride w:ilvl="8"/>
   </w:num>
   <w:num w:numId="40">
     <w:abstractNumId w:val="26"/>
-    <w:lvlOverride w:ilvl="0"/>
-    <w:lvlOverride w:ilvl="1"/>
-    <w:lvlOverride w:ilvl="2"/>
-    <w:lvlOverride w:ilvl="3"/>
-    <w:lvlOverride w:ilvl="4"/>
-    <w:lvlOverride w:ilvl="5"/>
-    <w:lvlOverride w:ilvl="6"/>
-    <w:lvlOverride w:ilvl="7"/>
-    <w:lvlOverride w:ilvl="8"/>
   </w:num>
   <w:num w:numId="41">
     <w:abstractNumId w:val="12"/>
-    <w:lvlOverride w:ilvl="0"/>
-    <w:lvlOverride w:ilvl="1"/>
-    <w:lvlOverride w:ilvl="2"/>
-    <w:lvlOverride w:ilvl="3"/>
-    <w:lvlOverride w:ilvl="4"/>
-    <w:lvlOverride w:ilvl="5"/>
-    <w:lvlOverride w:ilvl="6"/>
-    <w:lvlOverride w:ilvl="7"/>
-    <w:lvlOverride w:ilvl="8"/>
   </w:num>
   <w:num w:numId="42">
     <w:abstractNumId w:val="16"/>
-    <w:lvlOverride w:ilvl="0"/>
-    <w:lvlOverride w:ilvl="1"/>
-    <w:lvlOverride w:ilvl="2"/>
-    <w:lvlOverride w:ilvl="3"/>
-    <w:lvlOverride w:ilvl="4"/>
-    <w:lvlOverride w:ilvl="5"/>
-    <w:lvlOverride w:ilvl="6"/>
-    <w:lvlOverride w:ilvl="7"/>
-    <w:lvlOverride w:ilvl="8"/>
   </w:num>
   <w:num w:numId="43">
     <w:abstractNumId w:val="25"/>
@@ -31527,6 +33626,7 @@
   <w:style w:type="character" w:default="1" w:styleId="a0">
     <w:name w:val="Default Paragraph Font"/>
     <w:uiPriority w:val="1"/>
+    <w:semiHidden/>
     <w:unhideWhenUsed/>
   </w:style>
   <w:style w:type="table" w:default="1" w:styleId="a1">

</xml_diff>